<commit_message>
[Extra] Update: presentation ppt and script modified
</commit_message>
<xml_diff>
--- a/docs/특화_중간발표_스크립트.docx
+++ b/docs/특화_중간발표_스크립트.docx
@@ -35,7 +35,23 @@
           <w:rFonts w:ascii="맑은 고딕" w:eastAsia="맑은 고딕" w:hAnsi="맑은 고딕" w:cs="Helvetica"/>
           <w:color w:val="333333"/>
         </w:rPr>
-        <w:t xml:space="preserve"> 1반 2팀 </w:t>
+        <w:t xml:space="preserve"> 1반 2팀</w:t>
+      </w:r>
+      <w:r>
+        <w:rPr>
+          <w:rStyle w:val="md-plain"/>
+          <w:rFonts w:ascii="맑은 고딕" w:eastAsia="맑은 고딕" w:hAnsi="맑은 고딕" w:cs="Helvetica" w:hint="eastAsia"/>
+          <w:color w:val="333333"/>
+        </w:rPr>
+        <w:t>/</w:t>
+      </w:r>
+      <w:r>
+        <w:rPr>
+          <w:rStyle w:val="md-plain"/>
+          <w:rFonts w:ascii="맑은 고딕" w:eastAsia="맑은 고딕" w:hAnsi="맑은 고딕" w:cs="Helvetica"/>
+          <w:color w:val="333333"/>
+        </w:rPr>
+        <w:t xml:space="preserve"> </w:t>
       </w:r>
       <w:r>
         <w:rPr>
@@ -95,31 +111,55 @@
           <w:rFonts w:ascii="맑은 고딕" w:eastAsia="맑은 고딕" w:hAnsi="맑은 고딕" w:cs="Helvetica"/>
           <w:color w:val="333333"/>
         </w:rPr>
-        <w:t xml:space="preserve">이번 저희 특화 프로젝트의 트랙은 인공지능이고 주제는 </w:t>
-      </w:r>
-      <w:r>
-        <w:rPr>
-          <w:rStyle w:val="md-plain"/>
-          <w:rFonts w:ascii="맑은 고딕" w:eastAsia="맑은 고딕" w:hAnsi="맑은 고딕" w:cs="Helvetica"/>
-          <w:color w:val="333333"/>
-        </w:rPr>
-        <w:t xml:space="preserve">추리 </w:t>
-      </w:r>
-      <w:r>
-        <w:rPr>
-          <w:rStyle w:val="md-plain"/>
-          <w:rFonts w:ascii="맑은 고딕" w:eastAsia="맑은 고딕" w:hAnsi="맑은 고딕" w:cs="Helvetica" w:hint="eastAsia"/>
-          <w:color w:val="333333"/>
-        </w:rPr>
-        <w:t>탐정</w:t>
-      </w:r>
-      <w:r>
-        <w:rPr>
-          <w:rStyle w:val="md-plain"/>
-          <w:rFonts w:ascii="맑은 고딕" w:eastAsia="맑은 고딕" w:hAnsi="맑은 고딕" w:cs="Helvetica"/>
-          <w:color w:val="333333"/>
-        </w:rPr>
-        <w:t xml:space="preserve"> 입니다. </w:t>
+        <w:t xml:space="preserve">이번 저희 특화 프로젝트의 트랙은 </w:t>
+      </w:r>
+      <w:r>
+        <w:rPr>
+          <w:rStyle w:val="md-plain"/>
+          <w:rFonts w:ascii="맑은 고딕" w:eastAsia="맑은 고딕" w:hAnsi="맑은 고딕" w:cs="Helvetica" w:hint="eastAsia"/>
+          <w:color w:val="333333"/>
+        </w:rPr>
+        <w:t>인공지능입니다.</w:t>
+      </w:r>
+      <w:r>
+        <w:rPr>
+          <w:rStyle w:val="md-plain"/>
+          <w:rFonts w:ascii="맑은 고딕" w:eastAsia="맑은 고딕" w:hAnsi="맑은 고딕" w:cs="Helvetica"/>
+          <w:color w:val="333333"/>
+        </w:rPr>
+        <w:t xml:space="preserve"> </w:t>
+      </w:r>
+      <w:r>
+        <w:rPr>
+          <w:rStyle w:val="md-plain"/>
+          <w:rFonts w:ascii="맑은 고딕" w:eastAsia="맑은 고딕" w:hAnsi="맑은 고딕" w:cs="Helvetica" w:hint="eastAsia"/>
+          <w:color w:val="333333"/>
+        </w:rPr>
+        <w:t xml:space="preserve">탐정 </w:t>
+      </w:r>
+      <w:r>
+        <w:rPr>
+          <w:rStyle w:val="md-plain"/>
+          <w:rFonts w:ascii="맑은 고딕" w:eastAsia="맑은 고딕" w:hAnsi="맑은 고딕" w:cs="Helvetica"/>
+          <w:color w:val="333333"/>
+        </w:rPr>
+        <w:t>추리</w:t>
+      </w:r>
+      <w:r>
+        <w:rPr>
+          <w:rStyle w:val="md-plain"/>
+          <w:rFonts w:ascii="맑은 고딕" w:eastAsia="맑은 고딕" w:hAnsi="맑은 고딕" w:cs="Helvetica" w:hint="eastAsia"/>
+          <w:color w:val="333333"/>
+        </w:rPr>
+        <w:t xml:space="preserve"> 소설을</w:t>
+      </w:r>
+      <w:r>
+        <w:rPr>
+          <w:rStyle w:val="md-plain"/>
+          <w:rFonts w:ascii="맑은 고딕" w:eastAsia="맑은 고딕" w:hAnsi="맑은 고딕" w:cs="Helvetica"/>
+          <w:color w:val="333333"/>
+        </w:rPr>
+        <w:t xml:space="preserve"> 어떻게 인공지능으로 풀어나갈지 지금부터 알아보겠습니다.</w:t>
       </w:r>
     </w:p>
     <w:p>
@@ -137,7 +177,81 @@
           <w:rFonts w:ascii="맑은 고딕" w:eastAsia="맑은 고딕" w:hAnsi="맑은 고딕" w:cs="Helvetica"/>
           <w:color w:val="333333"/>
         </w:rPr>
-        <w:t>추리를 어떻게 인공지능으로 풀어나갈지 지금부터 알아보겠습니다.</w:t>
+        <w:t xml:space="preserve">[V] </w:t>
+      </w:r>
+      <w:r>
+        <w:rPr>
+          <w:rStyle w:val="md-plain"/>
+          <w:rFonts w:ascii="맑은 고딕" w:eastAsia="맑은 고딕" w:hAnsi="맑은 고딕" w:cs="Helvetica"/>
+          <w:color w:val="333333"/>
+        </w:rPr>
+        <w:t xml:space="preserve">발표는 주제를 선정한 이유, </w:t>
+      </w:r>
+      <w:proofErr w:type="spellStart"/>
+      <w:r>
+        <w:rPr>
+          <w:rStyle w:val="md-plain"/>
+          <w:rFonts w:ascii="맑은 고딕" w:eastAsia="맑은 고딕" w:hAnsi="맑은 고딕" w:cs="Helvetica" w:hint="eastAsia"/>
+          <w:color w:val="333333"/>
+        </w:rPr>
+        <w:t>렌즈속</w:t>
+      </w:r>
+      <w:proofErr w:type="spellEnd"/>
+      <w:r>
+        <w:rPr>
+          <w:rStyle w:val="md-plain"/>
+          <w:rFonts w:ascii="맑은 고딕" w:eastAsia="맑은 고딕" w:hAnsi="맑은 고딕" w:cs="Helvetica" w:hint="eastAsia"/>
+          <w:color w:val="333333"/>
+        </w:rPr>
+        <w:t xml:space="preserve"> 비밀만</w:t>
+      </w:r>
+      <w:r>
+        <w:rPr>
+          <w:rStyle w:val="md-plain"/>
+          <w:rFonts w:ascii="맑은 고딕" w:eastAsia="맑은 고딕" w:hAnsi="맑은 고딕" w:cs="Helvetica"/>
+          <w:color w:val="333333"/>
+        </w:rPr>
+        <w:t xml:space="preserve">의 특장점, UI 디자인, </w:t>
+      </w:r>
+      <w:r>
+        <w:rPr>
+          <w:rStyle w:val="md-plain"/>
+          <w:rFonts w:ascii="맑은 고딕" w:eastAsia="맑은 고딕" w:hAnsi="맑은 고딕" w:cs="Helvetica"/>
+          <w:color w:val="333333"/>
+        </w:rPr>
+        <w:t>아키텍</w:t>
+      </w:r>
+      <w:r>
+        <w:rPr>
+          <w:rStyle w:val="md-plain"/>
+          <w:rFonts w:ascii="맑은 고딕" w:eastAsia="맑은 고딕" w:hAnsi="맑은 고딕" w:cs="Helvetica" w:hint="eastAsia"/>
+          <w:color w:val="333333"/>
+        </w:rPr>
+        <w:t>처</w:t>
+      </w:r>
+      <w:r>
+        <w:rPr>
+          <w:rStyle w:val="md-plain"/>
+          <w:rFonts w:ascii="맑은 고딕" w:eastAsia="맑은 고딕" w:hAnsi="맑은 고딕" w:cs="Helvetica"/>
+          <w:color w:val="333333"/>
+        </w:rPr>
+        <w:t xml:space="preserve">구성도, </w:t>
+      </w:r>
+      <w:r>
+        <w:rPr>
+          <w:rStyle w:val="md-plain"/>
+          <w:rFonts w:ascii="맑은 고딕" w:eastAsia="맑은 고딕" w:hAnsi="맑은 고딕" w:cs="Helvetica" w:hint="eastAsia"/>
+          <w:color w:val="333333"/>
+        </w:rPr>
+        <w:t xml:space="preserve">마지막으로 </w:t>
+      </w:r>
+      <w:r>
+        <w:rPr>
+          <w:rStyle w:val="md-plain"/>
+          <w:rFonts w:ascii="맑은 고딕" w:eastAsia="맑은 고딕" w:hAnsi="맑은 고딕" w:cs="Helvetica"/>
+          <w:color w:val="333333"/>
+        </w:rPr>
+        <w:t>고도화 전략 순서로 진행하겠습니다.</w:t>
       </w:r>
     </w:p>
     <w:p>
@@ -155,73 +269,73 @@
           <w:rFonts w:ascii="맑은 고딕" w:eastAsia="맑은 고딕" w:hAnsi="맑은 고딕" w:cs="Helvetica"/>
           <w:color w:val="333333"/>
         </w:rPr>
-        <w:t xml:space="preserve">발표는 주제를 선정한 이유, </w:t>
-      </w:r>
-      <w:proofErr w:type="spellStart"/>
-      <w:r>
-        <w:rPr>
-          <w:rStyle w:val="md-plain"/>
-          <w:rFonts w:ascii="맑은 고딕" w:eastAsia="맑은 고딕" w:hAnsi="맑은 고딕" w:cs="Helvetica" w:hint="eastAsia"/>
-          <w:color w:val="333333"/>
-        </w:rPr>
-        <w:t>렌즈속</w:t>
-      </w:r>
-      <w:proofErr w:type="spellEnd"/>
-      <w:r>
-        <w:rPr>
-          <w:rStyle w:val="md-plain"/>
-          <w:rFonts w:ascii="맑은 고딕" w:eastAsia="맑은 고딕" w:hAnsi="맑은 고딕" w:cs="Helvetica" w:hint="eastAsia"/>
-          <w:color w:val="333333"/>
-        </w:rPr>
-        <w:t xml:space="preserve"> 비밀만</w:t>
-      </w:r>
-      <w:r>
-        <w:rPr>
-          <w:rStyle w:val="md-plain"/>
-          <w:rFonts w:ascii="맑은 고딕" w:eastAsia="맑은 고딕" w:hAnsi="맑은 고딕" w:cs="Helvetica"/>
-          <w:color w:val="333333"/>
-        </w:rPr>
-        <w:t xml:space="preserve">의 특장점, UI 디자인, </w:t>
-      </w:r>
-      <w:r>
-        <w:rPr>
-          <w:rStyle w:val="md-plain"/>
-          <w:rFonts w:ascii="맑은 고딕" w:eastAsia="맑은 고딕" w:hAnsi="맑은 고딕" w:cs="Helvetica"/>
-          <w:color w:val="333333"/>
-        </w:rPr>
-        <w:t>아키텍</w:t>
-      </w:r>
-      <w:r>
-        <w:rPr>
-          <w:rStyle w:val="md-plain"/>
-          <w:rFonts w:ascii="맑은 고딕" w:eastAsia="맑은 고딕" w:hAnsi="맑은 고딕" w:cs="Helvetica" w:hint="eastAsia"/>
-          <w:color w:val="333333"/>
-        </w:rPr>
-        <w:t>처</w:t>
-      </w:r>
-      <w:r>
-        <w:rPr>
-          <w:rStyle w:val="md-plain"/>
-          <w:rFonts w:ascii="맑은 고딕" w:eastAsia="맑은 고딕" w:hAnsi="맑은 고딕" w:cs="Helvetica"/>
-          <w:color w:val="333333"/>
-        </w:rPr>
-        <w:t xml:space="preserve">구성도, </w:t>
-      </w:r>
-      <w:r>
-        <w:rPr>
-          <w:rStyle w:val="md-plain"/>
-          <w:rFonts w:ascii="맑은 고딕" w:eastAsia="맑은 고딕" w:hAnsi="맑은 고딕" w:cs="Helvetica" w:hint="eastAsia"/>
-          <w:color w:val="333333"/>
-        </w:rPr>
-        <w:t xml:space="preserve">마지막으로 </w:t>
-      </w:r>
-      <w:r>
-        <w:rPr>
-          <w:rStyle w:val="md-plain"/>
-          <w:rFonts w:ascii="맑은 고딕" w:eastAsia="맑은 고딕" w:hAnsi="맑은 고딕" w:cs="Helvetica"/>
-          <w:color w:val="333333"/>
-        </w:rPr>
-        <w:t>고도화 전략 순서로 진행하겠습니다.</w:t>
+        <w:t>[V]</w:t>
+      </w:r>
+      <w:r>
+        <w:rPr>
+          <w:rStyle w:val="md-plain"/>
+          <w:rFonts w:ascii="맑은 고딕" w:eastAsia="맑은 고딕" w:hAnsi="맑은 고딕" w:cs="Helvetica"/>
+          <w:color w:val="333333"/>
+        </w:rPr>
+        <w:t xml:space="preserve"> </w:t>
+      </w:r>
+      <w:r>
+        <w:rPr>
+          <w:rStyle w:val="md-plain"/>
+          <w:rFonts w:ascii="맑은 고딕" w:eastAsia="맑은 고딕" w:hAnsi="맑은 고딕" w:cs="Helvetica"/>
+          <w:color w:val="333333"/>
+        </w:rPr>
+        <w:t xml:space="preserve">여러분 여러분의 책상 앞에 컴퓨터, 마우스, 키보드, 펜 등 다양한 물건들이 있을 텐데 </w:t>
+      </w:r>
+      <w:r>
+        <w:rPr>
+          <w:rStyle w:val="md-plain"/>
+          <w:rFonts w:ascii="맑은 고딕" w:eastAsia="맑은 고딕" w:hAnsi="맑은 고딕" w:cs="Helvetica"/>
+          <w:color w:val="333333"/>
+        </w:rPr>
+        <w:t>[V]</w:t>
+      </w:r>
+      <w:r>
+        <w:rPr>
+          <w:rStyle w:val="md-plain"/>
+          <w:rFonts w:ascii="맑은 고딕" w:eastAsia="맑은 고딕" w:hAnsi="맑은 고딕" w:cs="Helvetica"/>
+          <w:color w:val="333333"/>
+        </w:rPr>
+        <w:t xml:space="preserve"> </w:t>
+      </w:r>
+      <w:r>
+        <w:rPr>
+          <w:rStyle w:val="md-plain"/>
+          <w:rFonts w:ascii="맑은 고딕" w:eastAsia="맑은 고딕" w:hAnsi="맑은 고딕" w:cs="Helvetica" w:hint="eastAsia"/>
+          <w:color w:val="333333"/>
+        </w:rPr>
+        <w:t xml:space="preserve">이 사진처럼 </w:t>
+      </w:r>
+      <w:r>
+        <w:rPr>
+          <w:rStyle w:val="md-plain"/>
+          <w:rFonts w:ascii="맑은 고딕" w:eastAsia="맑은 고딕" w:hAnsi="맑은 고딕" w:cs="Helvetica"/>
+          <w:color w:val="333333"/>
+        </w:rPr>
+        <w:t xml:space="preserve">가장 추리에 어울릴법한 물건을 손 안에 </w:t>
+      </w:r>
+      <w:proofErr w:type="spellStart"/>
+      <w:r>
+        <w:rPr>
+          <w:rStyle w:val="md-plain"/>
+          <w:rFonts w:ascii="맑은 고딕" w:eastAsia="맑은 고딕" w:hAnsi="맑은 고딕" w:cs="Helvetica"/>
+          <w:color w:val="333333"/>
+        </w:rPr>
+        <w:t>잡아보시겠습니까</w:t>
+      </w:r>
+      <w:proofErr w:type="spellEnd"/>
+      <w:r>
+        <w:rPr>
+          <w:rStyle w:val="md-plain"/>
+          <w:rFonts w:ascii="맑은 고딕" w:eastAsia="맑은 고딕" w:hAnsi="맑은 고딕" w:cs="Helvetica"/>
+          <w:color w:val="333333"/>
+        </w:rPr>
+        <w:t xml:space="preserve">? 네 감사합니다. 혹시 창완님, 어떤 물건을 집으셨죠? ___이라니. 그것만큼 추리소설에 어울리는 물건도 없을 것 같습니다. 감사합니다. 다들 물건을 놓아주셔도 됩니다. </w:t>
       </w:r>
     </w:p>
     <w:p>
@@ -229,8 +343,10 @@
         <w:pStyle w:val="md-end-block"/>
         <w:spacing w:before="192" w:beforeAutospacing="0" w:after="192" w:afterAutospacing="0"/>
         <w:rPr>
-          <w:rFonts w:ascii="맑은 고딕" w:eastAsia="맑은 고딕" w:hAnsi="맑은 고딕" w:cs="Helvetica"/>
-          <w:color w:val="333333"/>
+          <w:rStyle w:val="md-plain"/>
+          <w:rFonts w:ascii="맑은 고딕" w:eastAsia="맑은 고딕" w:hAnsi="맑은 고딕" w:cs="Helvetica"/>
+          <w:color w:val="333333"/>
+          <w:shd w:val="clear" w:color="auto" w:fill="FFFFFF"/>
         </w:rPr>
       </w:pPr>
       <w:r>
@@ -239,41 +355,344 @@
           <w:rFonts w:ascii="맑은 고딕" w:eastAsia="맑은 고딕" w:hAnsi="맑은 고딕" w:cs="Helvetica"/>
           <w:color w:val="333333"/>
         </w:rPr>
-        <w:t xml:space="preserve">여러분 여러분의 책상 앞에 컴퓨터, 마우스, 키보드, 펜 등 다양한 물건들이 있을 텐데 </w:t>
-      </w:r>
-      <w:r>
-        <w:rPr>
-          <w:rStyle w:val="md-plain"/>
-          <w:rFonts w:ascii="맑은 고딕" w:eastAsia="맑은 고딕" w:hAnsi="맑은 고딕" w:cs="Helvetica" w:hint="eastAsia"/>
-          <w:color w:val="333333"/>
-        </w:rPr>
-        <w:t xml:space="preserve">이 사진처럼 </w:t>
-      </w:r>
-      <w:r>
-        <w:rPr>
-          <w:rStyle w:val="md-plain"/>
-          <w:rFonts w:ascii="맑은 고딕" w:eastAsia="맑은 고딕" w:hAnsi="맑은 고딕" w:cs="Helvetica"/>
-          <w:color w:val="333333"/>
-        </w:rPr>
-        <w:t xml:space="preserve">가장 추리에 어울릴법한 물건을 손 안에 </w:t>
-      </w:r>
-      <w:proofErr w:type="spellStart"/>
-      <w:r>
-        <w:rPr>
-          <w:rStyle w:val="md-plain"/>
-          <w:rFonts w:ascii="맑은 고딕" w:eastAsia="맑은 고딕" w:hAnsi="맑은 고딕" w:cs="Helvetica"/>
-          <w:color w:val="333333"/>
-        </w:rPr>
-        <w:t>잡아보시겠습니까</w:t>
-      </w:r>
-      <w:proofErr w:type="spellEnd"/>
-      <w:r>
-        <w:rPr>
-          <w:rStyle w:val="md-plain"/>
-          <w:rFonts w:ascii="맑은 고딕" w:eastAsia="맑은 고딕" w:hAnsi="맑은 고딕" w:cs="Helvetica"/>
-          <w:color w:val="333333"/>
-        </w:rPr>
-        <w:t xml:space="preserve">? 네 감사합니다. 혹시 창완님, 어떤 물건을 집으셨죠? ___이라니. 그것만큼 추리소설에 어울리는 물건도 없을 것 같습니다. 감사합니다. 다들 물건을 놓아주셔도 됩니다. </w:t>
+        <w:t>[V]</w:t>
+      </w:r>
+      <w:r>
+        <w:rPr>
+          <w:rStyle w:val="md-plain"/>
+          <w:rFonts w:ascii="맑은 고딕" w:eastAsia="맑은 고딕" w:hAnsi="맑은 고딕" w:cs="Helvetica"/>
+          <w:color w:val="333333"/>
+        </w:rPr>
+        <w:t xml:space="preserve"> </w:t>
+      </w:r>
+      <w:proofErr w:type="gramStart"/>
+      <w:r>
+        <w:rPr>
+          <w:rStyle w:val="md-plain"/>
+          <w:rFonts w:ascii="맑은 고딕" w:eastAsia="맑은 고딕" w:hAnsi="맑은 고딕" w:cs="Helvetica"/>
+          <w:color w:val="333333"/>
+        </w:rPr>
+        <w:t>여러분이 방금 집으신</w:t>
+      </w:r>
+      <w:proofErr w:type="gramEnd"/>
+      <w:r>
+        <w:rPr>
+          <w:rStyle w:val="md-plain"/>
+          <w:rFonts w:ascii="맑은 고딕" w:eastAsia="맑은 고딕" w:hAnsi="맑은 고딕" w:cs="Helvetica"/>
+          <w:color w:val="333333"/>
+        </w:rPr>
+        <w:t xml:space="preserve"> 모든 물건들이 추리 소설에 단서가 된다면 </w:t>
+      </w:r>
+      <w:r>
+        <w:rPr>
+          <w:rStyle w:val="md-plain"/>
+          <w:rFonts w:ascii="맑은 고딕" w:eastAsia="맑은 고딕" w:hAnsi="맑은 고딕" w:cs="Helvetica"/>
+          <w:color w:val="333333"/>
+        </w:rPr>
+        <w:t>어떠</w:t>
+      </w:r>
+      <w:r>
+        <w:rPr>
+          <w:rStyle w:val="md-plain"/>
+          <w:rFonts w:ascii="맑은 고딕" w:eastAsia="맑은 고딕" w:hAnsi="맑은 고딕" w:cs="Helvetica" w:hint="eastAsia"/>
+          <w:color w:val="333333"/>
+        </w:rPr>
+        <w:t>실</w:t>
+      </w:r>
+      <w:r>
+        <w:rPr>
+          <w:rStyle w:val="md-plain"/>
+          <w:rFonts w:ascii="맑은 고딕" w:eastAsia="맑은 고딕" w:hAnsi="맑은 고딕" w:cs="Helvetica"/>
+          <w:color w:val="333333"/>
+        </w:rPr>
+        <w:t xml:space="preserve"> 것 같나요? </w:t>
+      </w:r>
+      <w:proofErr w:type="spellStart"/>
+      <w:r>
+        <w:rPr>
+          <w:rStyle w:val="md-plain"/>
+          <w:rFonts w:ascii="맑은 고딕" w:eastAsia="맑은 고딕" w:hAnsi="맑은 고딕" w:cs="Helvetica"/>
+          <w:color w:val="333333"/>
+        </w:rPr>
+        <w:t>예를들어</w:t>
+      </w:r>
+      <w:proofErr w:type="spellEnd"/>
+      <w:r>
+        <w:rPr>
+          <w:rStyle w:val="md-plain"/>
+          <w:rFonts w:ascii="맑은 고딕" w:eastAsia="맑은 고딕" w:hAnsi="맑은 고딕" w:cs="Helvetica"/>
+          <w:color w:val="333333"/>
+        </w:rPr>
+        <w:t xml:space="preserve">, 방금 창완님이 </w:t>
+      </w:r>
+      <w:r>
+        <w:rPr>
+          <w:rStyle w:val="md-plain"/>
+          <w:rFonts w:ascii="맑은 고딕" w:eastAsia="맑은 고딕" w:hAnsi="맑은 고딕" w:cs="Helvetica" w:hint="eastAsia"/>
+          <w:color w:val="333333"/>
+        </w:rPr>
+        <w:t xml:space="preserve">집으신 </w:t>
+      </w:r>
+      <w:r>
+        <w:rPr>
+          <w:rStyle w:val="md-plain"/>
+          <w:rFonts w:ascii="맑은 고딕" w:eastAsia="맑은 고딕" w:hAnsi="맑은 고딕" w:cs="Helvetica"/>
+          <w:color w:val="333333"/>
+        </w:rPr>
+        <w:t>__</w:t>
+      </w:r>
+      <w:r>
+        <w:rPr>
+          <w:rStyle w:val="md-plain"/>
+          <w:rFonts w:ascii="맑은 고딕" w:eastAsia="맑은 고딕" w:hAnsi="맑은 고딕" w:cs="Helvetica"/>
+          <w:b/>
+          <w:bCs/>
+          <w:color w:val="333333"/>
+          <w:shd w:val="clear" w:color="auto" w:fill="FFFFFF"/>
+        </w:rPr>
+        <w:t xml:space="preserve">이 </w:t>
+      </w:r>
+      <w:r>
+        <w:rPr>
+          <w:rStyle w:val="md-plain"/>
+          <w:rFonts w:ascii="맑은 고딕" w:eastAsia="맑은 고딕" w:hAnsi="맑은 고딕" w:cs="Helvetica"/>
+          <w:color w:val="333333"/>
+        </w:rPr>
+        <w:t>[V]</w:t>
+      </w:r>
+      <w:r>
+        <w:rPr>
+          <w:rStyle w:val="md-plain"/>
+          <w:rFonts w:ascii="맑은 고딕" w:eastAsia="맑은 고딕" w:hAnsi="맑은 고딕" w:cs="Helvetica"/>
+          <w:color w:val="333333"/>
+        </w:rPr>
+        <w:t xml:space="preserve"> </w:t>
+      </w:r>
+      <w:r>
+        <w:rPr>
+          <w:rStyle w:val="md-plain"/>
+          <w:rFonts w:ascii="맑은 고딕" w:eastAsia="맑은 고딕" w:hAnsi="맑은 고딕" w:cs="Helvetica"/>
+          <w:b/>
+          <w:bCs/>
+          <w:color w:val="333333"/>
+          <w:shd w:val="clear" w:color="auto" w:fill="FFFFFF"/>
+        </w:rPr>
+        <w:t xml:space="preserve">도망간 범인이 몰래 </w:t>
+      </w:r>
+      <w:proofErr w:type="spellStart"/>
+      <w:r>
+        <w:rPr>
+          <w:rStyle w:val="md-plain"/>
+          <w:rFonts w:ascii="맑은 고딕" w:eastAsia="맑은 고딕" w:hAnsi="맑은 고딕" w:cs="Helvetica"/>
+          <w:b/>
+          <w:bCs/>
+          <w:color w:val="333333"/>
+          <w:shd w:val="clear" w:color="auto" w:fill="FFFFFF"/>
+        </w:rPr>
+        <w:t>놓고간</w:t>
+      </w:r>
+      <w:proofErr w:type="spellEnd"/>
+      <w:r>
+        <w:rPr>
+          <w:rStyle w:val="md-plain"/>
+          <w:rFonts w:ascii="맑은 고딕" w:eastAsia="맑은 고딕" w:hAnsi="맑은 고딕" w:cs="Helvetica"/>
+          <w:b/>
+          <w:bCs/>
+          <w:color w:val="333333"/>
+          <w:shd w:val="clear" w:color="auto" w:fill="FFFFFF"/>
+        </w:rPr>
+        <w:t xml:space="preserve"> ___</w:t>
+      </w:r>
+      <w:r>
+        <w:rPr>
+          <w:rStyle w:val="md-plain"/>
+          <w:rFonts w:ascii="맑은 고딕" w:eastAsia="맑은 고딕" w:hAnsi="맑은 고딕" w:cs="Helvetica"/>
+          <w:color w:val="333333"/>
+          <w:shd w:val="clear" w:color="auto" w:fill="FFFFFF"/>
+        </w:rPr>
+        <w:t>이라</w:t>
+      </w:r>
+      <w:r>
+        <w:rPr>
+          <w:rStyle w:val="md-plain"/>
+          <w:rFonts w:ascii="맑은 고딕" w:eastAsia="맑은 고딕" w:hAnsi="맑은 고딕" w:cs="Helvetica" w:hint="eastAsia"/>
+          <w:color w:val="333333"/>
+          <w:shd w:val="clear" w:color="auto" w:fill="FFFFFF"/>
+        </w:rPr>
+        <w:t>면요.</w:t>
+      </w:r>
+      <w:r>
+        <w:rPr>
+          <w:rStyle w:val="md-plain"/>
+          <w:rFonts w:ascii="맑은 고딕" w:eastAsia="맑은 고딕" w:hAnsi="맑은 고딕" w:cs="Helvetica"/>
+          <w:color w:val="333333"/>
+          <w:shd w:val="clear" w:color="auto" w:fill="FFFFFF"/>
+        </w:rPr>
+        <w:t xml:space="preserve"> </w:t>
+      </w:r>
+      <w:r>
+        <w:rPr>
+          <w:rStyle w:val="md-plain"/>
+          <w:rFonts w:ascii="맑은 고딕" w:eastAsia="맑은 고딕" w:hAnsi="맑은 고딕" w:cs="Helvetica"/>
+          <w:color w:val="333333"/>
+        </w:rPr>
+        <w:t>[V]</w:t>
+      </w:r>
+      <w:r>
+        <w:rPr>
+          <w:rStyle w:val="md-plain"/>
+          <w:rFonts w:ascii="맑은 고딕" w:eastAsia="맑은 고딕" w:hAnsi="맑은 고딕" w:cs="Helvetica"/>
+          <w:color w:val="333333"/>
+        </w:rPr>
+        <w:t xml:space="preserve"> </w:t>
+      </w:r>
+      <w:r>
+        <w:rPr>
+          <w:rStyle w:val="md-plain"/>
+          <w:rFonts w:ascii="맑은 고딕" w:eastAsia="맑은 고딕" w:hAnsi="맑은 고딕" w:cs="Helvetica" w:hint="eastAsia"/>
+          <w:color w:val="333333"/>
+          <w:shd w:val="clear" w:color="auto" w:fill="FFFFFF"/>
+        </w:rPr>
+        <w:t xml:space="preserve">지금까지의 </w:t>
+      </w:r>
+      <w:proofErr w:type="spellStart"/>
+      <w:r>
+        <w:rPr>
+          <w:rStyle w:val="md-plain"/>
+          <w:rFonts w:ascii="맑은 고딕" w:eastAsia="맑은 고딕" w:hAnsi="맑은 고딕" w:cs="Helvetica" w:hint="eastAsia"/>
+          <w:color w:val="333333"/>
+          <w:shd w:val="clear" w:color="auto" w:fill="FFFFFF"/>
+        </w:rPr>
+        <w:t>추리게임과</w:t>
+      </w:r>
+      <w:proofErr w:type="spellEnd"/>
+      <w:r>
+        <w:rPr>
+          <w:rStyle w:val="md-plain"/>
+          <w:rFonts w:ascii="맑은 고딕" w:eastAsia="맑은 고딕" w:hAnsi="맑은 고딕" w:cs="Helvetica" w:hint="eastAsia"/>
+          <w:color w:val="333333"/>
+          <w:shd w:val="clear" w:color="auto" w:fill="FFFFFF"/>
+        </w:rPr>
+        <w:t xml:space="preserve"> 소설은 모두 작가가 정해준 꼭 그 </w:t>
+      </w:r>
+      <w:proofErr w:type="spellStart"/>
+      <w:r>
+        <w:rPr>
+          <w:rStyle w:val="md-plain"/>
+          <w:rFonts w:ascii="맑은 고딕" w:eastAsia="맑은 고딕" w:hAnsi="맑은 고딕" w:cs="Helvetica" w:hint="eastAsia"/>
+          <w:color w:val="333333"/>
+          <w:shd w:val="clear" w:color="auto" w:fill="FFFFFF"/>
+        </w:rPr>
+        <w:t>단서들만이</w:t>
+      </w:r>
+      <w:proofErr w:type="spellEnd"/>
+      <w:r>
+        <w:rPr>
+          <w:rStyle w:val="md-plain"/>
+          <w:rFonts w:ascii="맑은 고딕" w:eastAsia="맑은 고딕" w:hAnsi="맑은 고딕" w:cs="Helvetica" w:hint="eastAsia"/>
+          <w:color w:val="333333"/>
+          <w:shd w:val="clear" w:color="auto" w:fill="FFFFFF"/>
+        </w:rPr>
+        <w:t xml:space="preserve"> 사건을 해결하는 단서들이었습니다.</w:t>
+      </w:r>
+      <w:r>
+        <w:rPr>
+          <w:rStyle w:val="md-plain"/>
+          <w:rFonts w:ascii="맑은 고딕" w:eastAsia="맑은 고딕" w:hAnsi="맑은 고딕" w:cs="Helvetica"/>
+          <w:color w:val="333333"/>
+          <w:shd w:val="clear" w:color="auto" w:fill="FFFFFF"/>
+        </w:rPr>
+        <w:t xml:space="preserve"> </w:t>
+      </w:r>
+      <w:r>
+        <w:rPr>
+          <w:rStyle w:val="md-plain"/>
+          <w:rFonts w:ascii="맑은 고딕" w:eastAsia="맑은 고딕" w:hAnsi="맑은 고딕" w:cs="Helvetica"/>
+          <w:color w:val="333333"/>
+        </w:rPr>
+        <w:t>[V]</w:t>
+      </w:r>
+      <w:r>
+        <w:rPr>
+          <w:rStyle w:val="md-plain"/>
+          <w:rFonts w:ascii="맑은 고딕" w:eastAsia="맑은 고딕" w:hAnsi="맑은 고딕" w:cs="Helvetica"/>
+          <w:color w:val="333333"/>
+        </w:rPr>
+        <w:t xml:space="preserve"> </w:t>
+      </w:r>
+      <w:r>
+        <w:rPr>
+          <w:rStyle w:val="md-plain"/>
+          <w:rFonts w:ascii="맑은 고딕" w:eastAsia="맑은 고딕" w:hAnsi="맑은 고딕" w:cs="Helvetica" w:hint="eastAsia"/>
+          <w:color w:val="333333"/>
+          <w:shd w:val="clear" w:color="auto" w:fill="FFFFFF"/>
+        </w:rPr>
+        <w:t xml:space="preserve">그러나 저희 </w:t>
+      </w:r>
+      <w:proofErr w:type="spellStart"/>
+      <w:r>
+        <w:rPr>
+          <w:rStyle w:val="md-plain"/>
+          <w:rFonts w:ascii="맑은 고딕" w:eastAsia="맑은 고딕" w:hAnsi="맑은 고딕" w:cs="Helvetica" w:hint="eastAsia"/>
+          <w:color w:val="333333"/>
+          <w:shd w:val="clear" w:color="auto" w:fill="FFFFFF"/>
+        </w:rPr>
+        <w:t>렌즈속</w:t>
+      </w:r>
+      <w:proofErr w:type="spellEnd"/>
+      <w:r>
+        <w:rPr>
+          <w:rStyle w:val="md-plain"/>
+          <w:rFonts w:ascii="맑은 고딕" w:eastAsia="맑은 고딕" w:hAnsi="맑은 고딕" w:cs="Helvetica" w:hint="eastAsia"/>
+          <w:color w:val="333333"/>
+          <w:shd w:val="clear" w:color="auto" w:fill="FFFFFF"/>
+        </w:rPr>
+        <w:t xml:space="preserve"> 비밀은 </w:t>
+      </w:r>
+      <w:r>
+        <w:rPr>
+          <w:rStyle w:val="md-plain"/>
+          <w:rFonts w:ascii="맑은 고딕" w:eastAsia="맑은 고딕" w:hAnsi="맑은 고딕" w:cs="Helvetica" w:hint="eastAsia"/>
+          <w:color w:val="333333"/>
+          <w:shd w:val="clear" w:color="auto" w:fill="FFFFFF"/>
+        </w:rPr>
+        <w:t>여러분이 모두 작가가 되어 범인을 잡는 사건 해결의 실마리를 찾으실 겁니다.</w:t>
+      </w:r>
+      <w:r>
+        <w:rPr>
+          <w:rStyle w:val="md-plain"/>
+          <w:rFonts w:ascii="맑은 고딕" w:eastAsia="맑은 고딕" w:hAnsi="맑은 고딕" w:cs="Helvetica"/>
+          <w:color w:val="333333"/>
+          <w:shd w:val="clear" w:color="auto" w:fill="FFFFFF"/>
+        </w:rPr>
+        <w:t xml:space="preserve"> </w:t>
+      </w:r>
+      <w:r>
+        <w:rPr>
+          <w:rStyle w:val="md-plain"/>
+          <w:rFonts w:ascii="맑은 고딕" w:eastAsia="맑은 고딕" w:hAnsi="맑은 고딕" w:cs="Helvetica" w:hint="eastAsia"/>
+          <w:color w:val="333333"/>
+          <w:shd w:val="clear" w:color="auto" w:fill="FFFFFF"/>
+        </w:rPr>
+        <w:t>생각만해도 기대되지 않나요?</w:t>
+      </w:r>
+      <w:r>
+        <w:rPr>
+          <w:rStyle w:val="md-plain"/>
+          <w:rFonts w:ascii="맑은 고딕" w:eastAsia="맑은 고딕" w:hAnsi="맑은 고딕" w:cs="Helvetica"/>
+          <w:color w:val="333333"/>
+          <w:shd w:val="clear" w:color="auto" w:fill="FFFFFF"/>
+        </w:rPr>
+        <w:t xml:space="preserve"> </w:t>
+      </w:r>
+      <w:r>
+        <w:rPr>
+          <w:rStyle w:val="md-plain"/>
+          <w:rFonts w:ascii="맑은 고딕" w:eastAsia="맑은 고딕" w:hAnsi="맑은 고딕" w:cs="Helvetica" w:hint="eastAsia"/>
+          <w:color w:val="333333"/>
+          <w:shd w:val="clear" w:color="auto" w:fill="FFFFFF"/>
+        </w:rPr>
+        <w:t>그래서 저희는 사용자의 상상력을 자극해 사용자와 서버의 상호작용으로 새로운 세계를 창작하는 게임을 만들기 위해 이번 프로젝트를 시작하게 되었습니다.</w:t>
       </w:r>
     </w:p>
     <w:p>
@@ -287,210 +706,21 @@
           <w:shd w:val="clear" w:color="auto" w:fill="FFFFFF"/>
         </w:rPr>
       </w:pPr>
-      <w:proofErr w:type="gramStart"/>
-      <w:r>
-        <w:rPr>
-          <w:rStyle w:val="md-plain"/>
-          <w:rFonts w:ascii="맑은 고딕" w:eastAsia="맑은 고딕" w:hAnsi="맑은 고딕" w:cs="Helvetica"/>
-          <w:color w:val="333333"/>
-        </w:rPr>
-        <w:t>여러분이 방금 집으신</w:t>
-      </w:r>
-      <w:proofErr w:type="gramEnd"/>
-      <w:r>
-        <w:rPr>
-          <w:rStyle w:val="md-plain"/>
-          <w:rFonts w:ascii="맑은 고딕" w:eastAsia="맑은 고딕" w:hAnsi="맑은 고딕" w:cs="Helvetica"/>
-          <w:color w:val="333333"/>
-        </w:rPr>
-        <w:t xml:space="preserve"> 모든 물건들이 추리 소설에 단서가 된다면 </w:t>
-      </w:r>
-      <w:r>
-        <w:rPr>
-          <w:rStyle w:val="md-plain"/>
-          <w:rFonts w:ascii="맑은 고딕" w:eastAsia="맑은 고딕" w:hAnsi="맑은 고딕" w:cs="Helvetica"/>
-          <w:color w:val="333333"/>
-        </w:rPr>
-        <w:t>어떠</w:t>
-      </w:r>
-      <w:r>
-        <w:rPr>
-          <w:rStyle w:val="md-plain"/>
-          <w:rFonts w:ascii="맑은 고딕" w:eastAsia="맑은 고딕" w:hAnsi="맑은 고딕" w:cs="Helvetica" w:hint="eastAsia"/>
-          <w:color w:val="333333"/>
-        </w:rPr>
-        <w:t>실</w:t>
-      </w:r>
-      <w:r>
-        <w:rPr>
-          <w:rStyle w:val="md-plain"/>
-          <w:rFonts w:ascii="맑은 고딕" w:eastAsia="맑은 고딕" w:hAnsi="맑은 고딕" w:cs="Helvetica"/>
-          <w:color w:val="333333"/>
-        </w:rPr>
-        <w:t xml:space="preserve"> 것 같나요? </w:t>
-      </w:r>
-      <w:proofErr w:type="spellStart"/>
-      <w:r>
-        <w:rPr>
-          <w:rStyle w:val="md-plain"/>
-          <w:rFonts w:ascii="맑은 고딕" w:eastAsia="맑은 고딕" w:hAnsi="맑은 고딕" w:cs="Helvetica"/>
-          <w:color w:val="333333"/>
-        </w:rPr>
-        <w:t>예를들어</w:t>
-      </w:r>
-      <w:proofErr w:type="spellEnd"/>
-      <w:r>
-        <w:rPr>
-          <w:rStyle w:val="md-plain"/>
-          <w:rFonts w:ascii="맑은 고딕" w:eastAsia="맑은 고딕" w:hAnsi="맑은 고딕" w:cs="Helvetica"/>
-          <w:color w:val="333333"/>
-        </w:rPr>
-        <w:t xml:space="preserve">, 방금 창완님이 </w:t>
-      </w:r>
-      <w:r>
-        <w:rPr>
-          <w:rStyle w:val="md-plain"/>
-          <w:rFonts w:ascii="맑은 고딕" w:eastAsia="맑은 고딕" w:hAnsi="맑은 고딕" w:cs="Helvetica" w:hint="eastAsia"/>
-          <w:color w:val="333333"/>
-        </w:rPr>
-        <w:t xml:space="preserve">집으신 </w:t>
-      </w:r>
-      <w:r>
-        <w:rPr>
-          <w:rStyle w:val="md-plain"/>
-          <w:rFonts w:ascii="맑은 고딕" w:eastAsia="맑은 고딕" w:hAnsi="맑은 고딕" w:cs="Helvetica"/>
-          <w:color w:val="333333"/>
-        </w:rPr>
-        <w:t>__</w:t>
-      </w:r>
-      <w:r>
-        <w:rPr>
-          <w:rStyle w:val="md-plain"/>
-          <w:rFonts w:ascii="맑은 고딕" w:eastAsia="맑은 고딕" w:hAnsi="맑은 고딕" w:cs="Helvetica"/>
-          <w:b/>
-          <w:bCs/>
-          <w:color w:val="333333"/>
-          <w:shd w:val="clear" w:color="auto" w:fill="FFFFFF"/>
-        </w:rPr>
-        <w:t xml:space="preserve">이 도망간 범인이 몰래 </w:t>
-      </w:r>
-      <w:proofErr w:type="spellStart"/>
-      <w:r>
-        <w:rPr>
-          <w:rStyle w:val="md-plain"/>
-          <w:rFonts w:ascii="맑은 고딕" w:eastAsia="맑은 고딕" w:hAnsi="맑은 고딕" w:cs="Helvetica"/>
-          <w:b/>
-          <w:bCs/>
-          <w:color w:val="333333"/>
-          <w:shd w:val="clear" w:color="auto" w:fill="FFFFFF"/>
-        </w:rPr>
-        <w:t>놓고간</w:t>
-      </w:r>
-      <w:proofErr w:type="spellEnd"/>
-      <w:r>
-        <w:rPr>
-          <w:rStyle w:val="md-plain"/>
-          <w:rFonts w:ascii="맑은 고딕" w:eastAsia="맑은 고딕" w:hAnsi="맑은 고딕" w:cs="Helvetica"/>
-          <w:b/>
-          <w:bCs/>
-          <w:color w:val="333333"/>
-          <w:shd w:val="clear" w:color="auto" w:fill="FFFFFF"/>
-        </w:rPr>
-        <w:t xml:space="preserve"> ___</w:t>
-      </w:r>
-      <w:r>
-        <w:rPr>
-          <w:rStyle w:val="md-plain"/>
-          <w:rFonts w:ascii="맑은 고딕" w:eastAsia="맑은 고딕" w:hAnsi="맑은 고딕" w:cs="Helvetica"/>
-          <w:color w:val="333333"/>
-          <w:shd w:val="clear" w:color="auto" w:fill="FFFFFF"/>
-        </w:rPr>
-        <w:t>이라</w:t>
-      </w:r>
-      <w:r>
-        <w:rPr>
-          <w:rStyle w:val="md-plain"/>
-          <w:rFonts w:ascii="맑은 고딕" w:eastAsia="맑은 고딕" w:hAnsi="맑은 고딕" w:cs="Helvetica" w:hint="eastAsia"/>
-          <w:color w:val="333333"/>
-          <w:shd w:val="clear" w:color="auto" w:fill="FFFFFF"/>
-        </w:rPr>
-        <w:t>면요.</w:t>
-      </w:r>
-      <w:r>
-        <w:rPr>
-          <w:rStyle w:val="md-plain"/>
-          <w:rFonts w:ascii="맑은 고딕" w:eastAsia="맑은 고딕" w:hAnsi="맑은 고딕" w:cs="Helvetica"/>
-          <w:color w:val="333333"/>
-          <w:shd w:val="clear" w:color="auto" w:fill="FFFFFF"/>
-        </w:rPr>
-        <w:t xml:space="preserve"> </w:t>
-      </w:r>
-      <w:r>
-        <w:rPr>
-          <w:rStyle w:val="md-plain"/>
-          <w:rFonts w:ascii="맑은 고딕" w:eastAsia="맑은 고딕" w:hAnsi="맑은 고딕" w:cs="Helvetica" w:hint="eastAsia"/>
-          <w:color w:val="333333"/>
-          <w:shd w:val="clear" w:color="auto" w:fill="FFFFFF"/>
-        </w:rPr>
-        <w:t xml:space="preserve">지금까지의 </w:t>
-      </w:r>
-      <w:proofErr w:type="spellStart"/>
-      <w:r>
-        <w:rPr>
-          <w:rStyle w:val="md-plain"/>
-          <w:rFonts w:ascii="맑은 고딕" w:eastAsia="맑은 고딕" w:hAnsi="맑은 고딕" w:cs="Helvetica" w:hint="eastAsia"/>
-          <w:color w:val="333333"/>
-          <w:shd w:val="clear" w:color="auto" w:fill="FFFFFF"/>
-        </w:rPr>
-        <w:t>추리게임과</w:t>
-      </w:r>
-      <w:proofErr w:type="spellEnd"/>
-      <w:r>
-        <w:rPr>
-          <w:rStyle w:val="md-plain"/>
-          <w:rFonts w:ascii="맑은 고딕" w:eastAsia="맑은 고딕" w:hAnsi="맑은 고딕" w:cs="Helvetica" w:hint="eastAsia"/>
-          <w:color w:val="333333"/>
-          <w:shd w:val="clear" w:color="auto" w:fill="FFFFFF"/>
-        </w:rPr>
-        <w:t xml:space="preserve"> 소설은 모두 작가가 정해준 꼭 그 </w:t>
-      </w:r>
-      <w:proofErr w:type="spellStart"/>
-      <w:r>
-        <w:rPr>
-          <w:rStyle w:val="md-plain"/>
-          <w:rFonts w:ascii="맑은 고딕" w:eastAsia="맑은 고딕" w:hAnsi="맑은 고딕" w:cs="Helvetica" w:hint="eastAsia"/>
-          <w:color w:val="333333"/>
-          <w:shd w:val="clear" w:color="auto" w:fill="FFFFFF"/>
-        </w:rPr>
-        <w:t>단서들만이</w:t>
-      </w:r>
-      <w:proofErr w:type="spellEnd"/>
-      <w:r>
-        <w:rPr>
-          <w:rStyle w:val="md-plain"/>
-          <w:rFonts w:ascii="맑은 고딕" w:eastAsia="맑은 고딕" w:hAnsi="맑은 고딕" w:cs="Helvetica" w:hint="eastAsia"/>
-          <w:color w:val="333333"/>
-          <w:shd w:val="clear" w:color="auto" w:fill="FFFFFF"/>
-        </w:rPr>
-        <w:t xml:space="preserve"> 사건을 해결하는 단서들이었습니다.</w:t>
-      </w:r>
-      <w:r>
-        <w:rPr>
-          <w:rStyle w:val="md-plain"/>
-          <w:rFonts w:ascii="맑은 고딕" w:eastAsia="맑은 고딕" w:hAnsi="맑은 고딕" w:cs="Helvetica"/>
-          <w:color w:val="333333"/>
-          <w:shd w:val="clear" w:color="auto" w:fill="FFFFFF"/>
-        </w:rPr>
-        <w:t xml:space="preserve"> </w:t>
-      </w:r>
-      <w:r>
-        <w:rPr>
-          <w:rStyle w:val="md-plain"/>
-          <w:rFonts w:ascii="맑은 고딕" w:eastAsia="맑은 고딕" w:hAnsi="맑은 고딕" w:cs="Helvetica" w:hint="eastAsia"/>
-          <w:color w:val="333333"/>
-          <w:shd w:val="clear" w:color="auto" w:fill="FFFFFF"/>
-        </w:rPr>
-        <w:t xml:space="preserve">그러나 저희 </w:t>
+      <w:r>
+        <w:rPr>
+          <w:rStyle w:val="md-plain"/>
+          <w:rFonts w:ascii="맑은 고딕" w:eastAsia="맑은 고딕" w:hAnsi="맑은 고딕" w:cs="Helvetica"/>
+          <w:color w:val="333333"/>
+        </w:rPr>
+        <w:t>[V]</w:t>
+      </w:r>
+      <w:r>
+        <w:rPr>
+          <w:rStyle w:val="md-plain"/>
+          <w:rFonts w:ascii="맑은 고딕" w:eastAsia="맑은 고딕" w:hAnsi="맑은 고딕" w:cs="Helvetica"/>
+          <w:color w:val="333333"/>
+        </w:rPr>
+        <w:t xml:space="preserve"> </w:t>
       </w:r>
       <w:proofErr w:type="spellStart"/>
       <w:r>
@@ -510,52 +740,256 @@
           <w:color w:val="333333"/>
           <w:shd w:val="clear" w:color="auto" w:fill="FFFFFF"/>
         </w:rPr>
-        <w:t xml:space="preserve"> 비밀은 </w:t>
-      </w:r>
-      <w:r>
-        <w:rPr>
-          <w:rStyle w:val="md-plain"/>
-          <w:rFonts w:ascii="맑은 고딕" w:eastAsia="맑은 고딕" w:hAnsi="맑은 고딕" w:cs="Helvetica" w:hint="eastAsia"/>
-          <w:color w:val="333333"/>
-          <w:shd w:val="clear" w:color="auto" w:fill="FFFFFF"/>
-        </w:rPr>
-        <w:t>여러분이 모두 작가가 되어 범인을 잡는 사건 해결의 실마리를 찾으실 겁니다.</w:t>
-      </w:r>
-      <w:r>
-        <w:rPr>
-          <w:rStyle w:val="md-plain"/>
-          <w:rFonts w:ascii="맑은 고딕" w:eastAsia="맑은 고딕" w:hAnsi="맑은 고딕" w:cs="Helvetica"/>
-          <w:color w:val="333333"/>
-          <w:shd w:val="clear" w:color="auto" w:fill="FFFFFF"/>
-        </w:rPr>
-        <w:t xml:space="preserve"> </w:t>
-      </w:r>
-      <w:r>
-        <w:rPr>
-          <w:rStyle w:val="md-plain"/>
-          <w:rFonts w:ascii="맑은 고딕" w:eastAsia="맑은 고딕" w:hAnsi="맑은 고딕" w:cs="Helvetica" w:hint="eastAsia"/>
-          <w:color w:val="333333"/>
-          <w:shd w:val="clear" w:color="auto" w:fill="FFFFFF"/>
-        </w:rPr>
-        <w:t>생각만해도 기대되지 않나요?</w:t>
-      </w:r>
-      <w:r>
-        <w:rPr>
-          <w:rStyle w:val="md-plain"/>
-          <w:rFonts w:ascii="맑은 고딕" w:eastAsia="맑은 고딕" w:hAnsi="맑은 고딕" w:cs="Helvetica"/>
-          <w:color w:val="333333"/>
-          <w:shd w:val="clear" w:color="auto" w:fill="FFFFFF"/>
-        </w:rPr>
-        <w:t xml:space="preserve"> </w:t>
-      </w:r>
-      <w:r>
-        <w:rPr>
-          <w:rStyle w:val="md-plain"/>
-          <w:rFonts w:ascii="맑은 고딕" w:eastAsia="맑은 고딕" w:hAnsi="맑은 고딕" w:cs="Helvetica" w:hint="eastAsia"/>
-          <w:color w:val="333333"/>
-          <w:shd w:val="clear" w:color="auto" w:fill="FFFFFF"/>
-        </w:rPr>
-        <w:t>그래서 저희는 사용자의 상상력을 자극해 사용자와 서버의 상호작용으로 새로운 세계를 창작하는 게임을 만들기 위해 이번 프로젝트를 시작하게 되었습니다.</w:t>
+        <w:t xml:space="preserve"> 비밀은 어떤 특징이 있을 까요?</w:t>
+      </w:r>
+      <w:r>
+        <w:rPr>
+          <w:rStyle w:val="md-plain"/>
+          <w:rFonts w:ascii="맑은 고딕" w:eastAsia="맑은 고딕" w:hAnsi="맑은 고딕" w:cs="Helvetica"/>
+          <w:color w:val="333333"/>
+          <w:shd w:val="clear" w:color="auto" w:fill="FFFFFF"/>
+        </w:rPr>
+        <w:t xml:space="preserve"> </w:t>
+      </w:r>
+      <w:r>
+        <w:rPr>
+          <w:rStyle w:val="md-plain"/>
+          <w:rFonts w:ascii="맑은 고딕" w:eastAsia="맑은 고딕" w:hAnsi="맑은 고딕" w:cs="Helvetica" w:hint="eastAsia"/>
+          <w:color w:val="333333"/>
+          <w:shd w:val="clear" w:color="auto" w:fill="FFFFFF"/>
+        </w:rPr>
+        <w:t xml:space="preserve">우선 인공지능을 통해 </w:t>
+      </w:r>
+      <w:proofErr w:type="spellStart"/>
+      <w:r>
+        <w:rPr>
+          <w:rStyle w:val="md-plain"/>
+          <w:rFonts w:ascii="맑은 고딕" w:eastAsia="맑은 고딕" w:hAnsi="맑은 고딕" w:cs="Helvetica" w:hint="eastAsia"/>
+          <w:color w:val="333333"/>
+          <w:shd w:val="clear" w:color="auto" w:fill="FFFFFF"/>
+        </w:rPr>
+        <w:t>사물인식을</w:t>
+      </w:r>
+      <w:proofErr w:type="spellEnd"/>
+      <w:r>
+        <w:rPr>
+          <w:rStyle w:val="md-plain"/>
+          <w:rFonts w:ascii="맑은 고딕" w:eastAsia="맑은 고딕" w:hAnsi="맑은 고딕" w:cs="Helvetica" w:hint="eastAsia"/>
+          <w:color w:val="333333"/>
+          <w:shd w:val="clear" w:color="auto" w:fill="FFFFFF"/>
+        </w:rPr>
+        <w:t xml:space="preserve"> 하는 기술을 도입했습니다.</w:t>
+      </w:r>
+      <w:r>
+        <w:rPr>
+          <w:rStyle w:val="md-plain"/>
+          <w:rFonts w:ascii="맑은 고딕" w:eastAsia="맑은 고딕" w:hAnsi="맑은 고딕" w:cs="Helvetica"/>
+          <w:color w:val="333333"/>
+          <w:shd w:val="clear" w:color="auto" w:fill="FFFFFF"/>
+        </w:rPr>
+        <w:t xml:space="preserve"> </w:t>
+      </w:r>
+      <w:r>
+        <w:rPr>
+          <w:rStyle w:val="md-plain"/>
+          <w:rFonts w:ascii="맑은 고딕" w:eastAsia="맑은 고딕" w:hAnsi="맑은 고딕" w:cs="Helvetica" w:hint="eastAsia"/>
+          <w:color w:val="333333"/>
+          <w:shd w:val="clear" w:color="auto" w:fill="FFFFFF"/>
+        </w:rPr>
+        <w:t xml:space="preserve">이 게임이 렌즈 속 비밀이라는 이름을 갖게 된 큰 이유 중 하나인데요. 이 부분은 </w:t>
+      </w:r>
+      <w:proofErr w:type="spellStart"/>
+      <w:r>
+        <w:rPr>
+          <w:rStyle w:val="md-plain"/>
+          <w:rFonts w:ascii="맑은 고딕" w:eastAsia="맑은 고딕" w:hAnsi="맑은 고딕" w:cs="Helvetica" w:hint="eastAsia"/>
+          <w:color w:val="333333"/>
+          <w:shd w:val="clear" w:color="auto" w:fill="FFFFFF"/>
+        </w:rPr>
+        <w:t>피그마를</w:t>
+      </w:r>
+      <w:proofErr w:type="spellEnd"/>
+      <w:r>
+        <w:rPr>
+          <w:rStyle w:val="md-plain"/>
+          <w:rFonts w:ascii="맑은 고딕" w:eastAsia="맑은 고딕" w:hAnsi="맑은 고딕" w:cs="Helvetica" w:hint="eastAsia"/>
+          <w:color w:val="333333"/>
+          <w:shd w:val="clear" w:color="auto" w:fill="FFFFFF"/>
+        </w:rPr>
+        <w:t xml:space="preserve"> 보여드릴 때 더 자세하게 말씀 드리겠습니다.</w:t>
+      </w:r>
+      <w:r>
+        <w:rPr>
+          <w:rStyle w:val="md-plain"/>
+          <w:rFonts w:ascii="맑은 고딕" w:eastAsia="맑은 고딕" w:hAnsi="맑은 고딕" w:cs="Helvetica"/>
+          <w:color w:val="333333"/>
+          <w:shd w:val="clear" w:color="auto" w:fill="FFFFFF"/>
+        </w:rPr>
+        <w:t xml:space="preserve"> </w:t>
+      </w:r>
+      <w:r>
+        <w:rPr>
+          <w:rStyle w:val="md-plain"/>
+          <w:rFonts w:ascii="맑은 고딕" w:eastAsia="맑은 고딕" w:hAnsi="맑은 고딕" w:cs="Helvetica" w:hint="eastAsia"/>
+          <w:color w:val="333333"/>
+          <w:shd w:val="clear" w:color="auto" w:fill="FFFFFF"/>
+        </w:rPr>
+        <w:t>두번째는 새로운 패러다임의 추리 게임입니다.</w:t>
+      </w:r>
+      <w:r>
+        <w:rPr>
+          <w:rStyle w:val="md-plain"/>
+          <w:rFonts w:ascii="맑은 고딕" w:eastAsia="맑은 고딕" w:hAnsi="맑은 고딕" w:cs="Helvetica"/>
+          <w:color w:val="333333"/>
+          <w:shd w:val="clear" w:color="auto" w:fill="FFFFFF"/>
+        </w:rPr>
+        <w:t xml:space="preserve"> </w:t>
+      </w:r>
+      <w:r>
+        <w:rPr>
+          <w:rStyle w:val="md-plain"/>
+          <w:rFonts w:ascii="맑은 고딕" w:eastAsia="맑은 고딕" w:hAnsi="맑은 고딕" w:cs="Helvetica" w:hint="eastAsia"/>
+          <w:color w:val="333333"/>
+          <w:shd w:val="clear" w:color="auto" w:fill="FFFFFF"/>
+        </w:rPr>
+        <w:t>플레이어가 직접 작가가 되는 누구도 예상하지 못하는 스토리가 완성 되는 게임입니다.</w:t>
+      </w:r>
+      <w:r>
+        <w:rPr>
+          <w:rStyle w:val="md-plain"/>
+          <w:rFonts w:ascii="맑은 고딕" w:eastAsia="맑은 고딕" w:hAnsi="맑은 고딕" w:cs="Helvetica"/>
+          <w:color w:val="333333"/>
+          <w:shd w:val="clear" w:color="auto" w:fill="FFFFFF"/>
+        </w:rPr>
+        <w:t xml:space="preserve"> </w:t>
+      </w:r>
+      <w:r>
+        <w:rPr>
+          <w:rStyle w:val="md-plain"/>
+          <w:rFonts w:ascii="맑은 고딕" w:eastAsia="맑은 고딕" w:hAnsi="맑은 고딕" w:cs="Helvetica" w:hint="eastAsia"/>
+          <w:color w:val="333333"/>
+          <w:shd w:val="clear" w:color="auto" w:fill="FFFFFF"/>
+        </w:rPr>
+        <w:t>세번째,</w:t>
+      </w:r>
+      <w:r>
+        <w:rPr>
+          <w:rStyle w:val="md-plain"/>
+          <w:rFonts w:ascii="맑은 고딕" w:eastAsia="맑은 고딕" w:hAnsi="맑은 고딕" w:cs="Helvetica"/>
+          <w:color w:val="333333"/>
+          <w:shd w:val="clear" w:color="auto" w:fill="FFFFFF"/>
+        </w:rPr>
+        <w:t xml:space="preserve"> </w:t>
+      </w:r>
+      <w:r>
+        <w:rPr>
+          <w:rStyle w:val="md-plain"/>
+          <w:rFonts w:ascii="맑은 고딕" w:eastAsia="맑은 고딕" w:hAnsi="맑은 고딕" w:cs="Helvetica" w:hint="eastAsia"/>
+          <w:color w:val="333333"/>
+          <w:shd w:val="clear" w:color="auto" w:fill="FFFFFF"/>
+        </w:rPr>
+        <w:t>모바일 앱 게임이기 때문에 언제 어디서나 게임이 가능합니다.</w:t>
+      </w:r>
+      <w:r>
+        <w:rPr>
+          <w:rStyle w:val="md-plain"/>
+          <w:rFonts w:ascii="맑은 고딕" w:eastAsia="맑은 고딕" w:hAnsi="맑은 고딕" w:cs="Helvetica"/>
+          <w:color w:val="333333"/>
+          <w:shd w:val="clear" w:color="auto" w:fill="FFFFFF"/>
+        </w:rPr>
+        <w:t xml:space="preserve"> </w:t>
+      </w:r>
+      <w:r>
+        <w:rPr>
+          <w:rStyle w:val="md-plain"/>
+          <w:rFonts w:ascii="맑은 고딕" w:eastAsia="맑은 고딕" w:hAnsi="맑은 고딕" w:cs="Helvetica" w:hint="eastAsia"/>
+          <w:color w:val="333333"/>
+          <w:shd w:val="clear" w:color="auto" w:fill="FFFFFF"/>
+        </w:rPr>
+        <w:t>마지막으로,</w:t>
+      </w:r>
+      <w:r>
+        <w:rPr>
+          <w:rStyle w:val="md-plain"/>
+          <w:rFonts w:ascii="맑은 고딕" w:eastAsia="맑은 고딕" w:hAnsi="맑은 고딕" w:cs="Helvetica"/>
+          <w:color w:val="333333"/>
+          <w:shd w:val="clear" w:color="auto" w:fill="FFFFFF"/>
+        </w:rPr>
+        <w:t xml:space="preserve"> </w:t>
+      </w:r>
+      <w:r>
+        <w:rPr>
+          <w:rStyle w:val="md-plain"/>
+          <w:rFonts w:ascii="맑은 고딕" w:eastAsia="맑은 고딕" w:hAnsi="맑은 고딕" w:cs="Helvetica" w:hint="eastAsia"/>
+          <w:color w:val="333333"/>
+          <w:shd w:val="clear" w:color="auto" w:fill="FFFFFF"/>
+        </w:rPr>
+        <w:t xml:space="preserve">직접 </w:t>
+      </w:r>
+      <w:proofErr w:type="spellStart"/>
+      <w:r>
+        <w:rPr>
+          <w:rStyle w:val="md-plain"/>
+          <w:rFonts w:ascii="맑은 고딕" w:eastAsia="맑은 고딕" w:hAnsi="맑은 고딕" w:cs="Helvetica" w:hint="eastAsia"/>
+          <w:color w:val="333333"/>
+          <w:shd w:val="clear" w:color="auto" w:fill="FFFFFF"/>
+        </w:rPr>
+        <w:t>블렌더</w:t>
+      </w:r>
+      <w:r>
+        <w:rPr>
+          <w:rStyle w:val="md-plain"/>
+          <w:rFonts w:ascii="맑은 고딕" w:eastAsia="맑은 고딕" w:hAnsi="맑은 고딕" w:cs="Helvetica" w:hint="eastAsia"/>
+          <w:color w:val="333333"/>
+          <w:shd w:val="clear" w:color="auto" w:fill="FFFFFF"/>
+        </w:rPr>
+        <w:t>로</w:t>
+      </w:r>
+      <w:proofErr w:type="spellEnd"/>
+      <w:r>
+        <w:rPr>
+          <w:rStyle w:val="md-plain"/>
+          <w:rFonts w:ascii="맑은 고딕" w:eastAsia="맑은 고딕" w:hAnsi="맑은 고딕" w:cs="Helvetica" w:hint="eastAsia"/>
+          <w:color w:val="333333"/>
+          <w:shd w:val="clear" w:color="auto" w:fill="FFFFFF"/>
+        </w:rPr>
+        <w:t xml:space="preserve"> 디자인</w:t>
+      </w:r>
+      <w:r>
+        <w:rPr>
+          <w:rStyle w:val="md-plain"/>
+          <w:rFonts w:ascii="맑은 고딕" w:eastAsia="맑은 고딕" w:hAnsi="맑은 고딕" w:cs="Helvetica" w:hint="eastAsia"/>
+          <w:color w:val="333333"/>
+          <w:shd w:val="clear" w:color="auto" w:fill="FFFFFF"/>
+        </w:rPr>
+        <w:t xml:space="preserve"> 작업을 </w:t>
+      </w:r>
+      <w:r>
+        <w:rPr>
+          <w:rStyle w:val="md-plain"/>
+          <w:rFonts w:ascii="맑은 고딕" w:eastAsia="맑은 고딕" w:hAnsi="맑은 고딕" w:cs="Helvetica" w:hint="eastAsia"/>
+          <w:color w:val="333333"/>
+          <w:shd w:val="clear" w:color="auto" w:fill="FFFFFF"/>
+        </w:rPr>
+        <w:t>하였기 때문에 탄</w:t>
+      </w:r>
+      <w:r>
+        <w:rPr>
+          <w:rStyle w:val="md-plain"/>
+          <w:rFonts w:ascii="맑은 고딕" w:eastAsia="맑은 고딕" w:hAnsi="맑은 고딕" w:cs="Helvetica" w:hint="eastAsia"/>
+          <w:color w:val="333333"/>
+          <w:shd w:val="clear" w:color="auto" w:fill="FFFFFF"/>
+        </w:rPr>
+        <w:t>탄한 컨텐츠와 디자이너 버금가는 현실적인 캐릭터가 플레이어들을 기다리고 있습니다.</w:t>
+      </w:r>
+      <w:r>
+        <w:rPr>
+          <w:rStyle w:val="md-plain"/>
+          <w:rFonts w:ascii="맑은 고딕" w:eastAsia="맑은 고딕" w:hAnsi="맑은 고딕" w:cs="Helvetica"/>
+          <w:color w:val="333333"/>
+          <w:shd w:val="clear" w:color="auto" w:fill="FFFFFF"/>
+        </w:rPr>
+        <w:t xml:space="preserve"> </w:t>
       </w:r>
     </w:p>
     <w:p>
@@ -569,209 +1003,14 @@
           <w:shd w:val="clear" w:color="auto" w:fill="FFFFFF"/>
         </w:rPr>
       </w:pPr>
-      <w:proofErr w:type="spellStart"/>
-      <w:r>
-        <w:rPr>
-          <w:rStyle w:val="md-plain"/>
-          <w:rFonts w:ascii="맑은 고딕" w:eastAsia="맑은 고딕" w:hAnsi="맑은 고딕" w:cs="Helvetica" w:hint="eastAsia"/>
-          <w:color w:val="333333"/>
-          <w:shd w:val="clear" w:color="auto" w:fill="FFFFFF"/>
-        </w:rPr>
-        <w:t>렌즈속</w:t>
-      </w:r>
-      <w:proofErr w:type="spellEnd"/>
-      <w:r>
-        <w:rPr>
-          <w:rStyle w:val="md-plain"/>
-          <w:rFonts w:ascii="맑은 고딕" w:eastAsia="맑은 고딕" w:hAnsi="맑은 고딕" w:cs="Helvetica" w:hint="eastAsia"/>
-          <w:color w:val="333333"/>
-          <w:shd w:val="clear" w:color="auto" w:fill="FFFFFF"/>
-        </w:rPr>
-        <w:t xml:space="preserve"> 비밀은 어떤 특징이 있을 까요?</w:t>
-      </w:r>
-      <w:r>
-        <w:rPr>
-          <w:rStyle w:val="md-plain"/>
-          <w:rFonts w:ascii="맑은 고딕" w:eastAsia="맑은 고딕" w:hAnsi="맑은 고딕" w:cs="Helvetica"/>
-          <w:color w:val="333333"/>
-          <w:shd w:val="clear" w:color="auto" w:fill="FFFFFF"/>
-        </w:rPr>
-        <w:t xml:space="preserve"> </w:t>
-      </w:r>
-      <w:r>
-        <w:rPr>
-          <w:rStyle w:val="md-plain"/>
-          <w:rFonts w:ascii="맑은 고딕" w:eastAsia="맑은 고딕" w:hAnsi="맑은 고딕" w:cs="Helvetica" w:hint="eastAsia"/>
-          <w:color w:val="333333"/>
-          <w:shd w:val="clear" w:color="auto" w:fill="FFFFFF"/>
-        </w:rPr>
-        <w:t xml:space="preserve">우선 인공지능을 통해 </w:t>
-      </w:r>
-      <w:proofErr w:type="spellStart"/>
-      <w:r>
-        <w:rPr>
-          <w:rStyle w:val="md-plain"/>
-          <w:rFonts w:ascii="맑은 고딕" w:eastAsia="맑은 고딕" w:hAnsi="맑은 고딕" w:cs="Helvetica" w:hint="eastAsia"/>
-          <w:color w:val="333333"/>
-          <w:shd w:val="clear" w:color="auto" w:fill="FFFFFF"/>
-        </w:rPr>
-        <w:t>사물인식을</w:t>
-      </w:r>
-      <w:proofErr w:type="spellEnd"/>
-      <w:r>
-        <w:rPr>
-          <w:rStyle w:val="md-plain"/>
-          <w:rFonts w:ascii="맑은 고딕" w:eastAsia="맑은 고딕" w:hAnsi="맑은 고딕" w:cs="Helvetica" w:hint="eastAsia"/>
-          <w:color w:val="333333"/>
-          <w:shd w:val="clear" w:color="auto" w:fill="FFFFFF"/>
-        </w:rPr>
-        <w:t xml:space="preserve"> 하는 기술을 도입했습니다.</w:t>
-      </w:r>
-      <w:r>
-        <w:rPr>
-          <w:rStyle w:val="md-plain"/>
-          <w:rFonts w:ascii="맑은 고딕" w:eastAsia="맑은 고딕" w:hAnsi="맑은 고딕" w:cs="Helvetica"/>
-          <w:color w:val="333333"/>
-          <w:shd w:val="clear" w:color="auto" w:fill="FFFFFF"/>
-        </w:rPr>
-        <w:t xml:space="preserve"> </w:t>
-      </w:r>
-      <w:r>
-        <w:rPr>
-          <w:rStyle w:val="md-plain"/>
-          <w:rFonts w:ascii="맑은 고딕" w:eastAsia="맑은 고딕" w:hAnsi="맑은 고딕" w:cs="Helvetica" w:hint="eastAsia"/>
-          <w:color w:val="333333"/>
-          <w:shd w:val="clear" w:color="auto" w:fill="FFFFFF"/>
-        </w:rPr>
-        <w:t xml:space="preserve">이 게임이 렌즈 속 비밀이라는 이름을 갖게 된 큰 이유 중 하나인데요. 이 부분은 </w:t>
-      </w:r>
-      <w:proofErr w:type="spellStart"/>
-      <w:r>
-        <w:rPr>
-          <w:rStyle w:val="md-plain"/>
-          <w:rFonts w:ascii="맑은 고딕" w:eastAsia="맑은 고딕" w:hAnsi="맑은 고딕" w:cs="Helvetica" w:hint="eastAsia"/>
-          <w:color w:val="333333"/>
-          <w:shd w:val="clear" w:color="auto" w:fill="FFFFFF"/>
-        </w:rPr>
-        <w:t>피그마를</w:t>
-      </w:r>
-      <w:proofErr w:type="spellEnd"/>
-      <w:r>
-        <w:rPr>
-          <w:rStyle w:val="md-plain"/>
-          <w:rFonts w:ascii="맑은 고딕" w:eastAsia="맑은 고딕" w:hAnsi="맑은 고딕" w:cs="Helvetica" w:hint="eastAsia"/>
-          <w:color w:val="333333"/>
-          <w:shd w:val="clear" w:color="auto" w:fill="FFFFFF"/>
-        </w:rPr>
-        <w:t xml:space="preserve"> 보여드릴 때 더 자세하게 말씀 드리겠습니다.</w:t>
-      </w:r>
-      <w:r>
-        <w:rPr>
-          <w:rStyle w:val="md-plain"/>
-          <w:rFonts w:ascii="맑은 고딕" w:eastAsia="맑은 고딕" w:hAnsi="맑은 고딕" w:cs="Helvetica"/>
-          <w:color w:val="333333"/>
-          <w:shd w:val="clear" w:color="auto" w:fill="FFFFFF"/>
-        </w:rPr>
-        <w:t xml:space="preserve"> </w:t>
-      </w:r>
-      <w:r>
-        <w:rPr>
-          <w:rStyle w:val="md-plain"/>
-          <w:rFonts w:ascii="맑은 고딕" w:eastAsia="맑은 고딕" w:hAnsi="맑은 고딕" w:cs="Helvetica" w:hint="eastAsia"/>
-          <w:color w:val="333333"/>
-          <w:shd w:val="clear" w:color="auto" w:fill="FFFFFF"/>
-        </w:rPr>
-        <w:t>두번째는 새로운 패러다임의 추리 게임입니다.</w:t>
-      </w:r>
-      <w:r>
-        <w:rPr>
-          <w:rStyle w:val="md-plain"/>
-          <w:rFonts w:ascii="맑은 고딕" w:eastAsia="맑은 고딕" w:hAnsi="맑은 고딕" w:cs="Helvetica"/>
-          <w:color w:val="333333"/>
-          <w:shd w:val="clear" w:color="auto" w:fill="FFFFFF"/>
-        </w:rPr>
-        <w:t xml:space="preserve"> </w:t>
-      </w:r>
-      <w:r>
-        <w:rPr>
-          <w:rStyle w:val="md-plain"/>
-          <w:rFonts w:ascii="맑은 고딕" w:eastAsia="맑은 고딕" w:hAnsi="맑은 고딕" w:cs="Helvetica" w:hint="eastAsia"/>
-          <w:color w:val="333333"/>
-          <w:shd w:val="clear" w:color="auto" w:fill="FFFFFF"/>
-        </w:rPr>
-        <w:t>플레이어가 직접 작가가 되는 누구도 예상하지 못하는 스토리가 완성 되는 게임입니다.</w:t>
-      </w:r>
-      <w:r>
-        <w:rPr>
-          <w:rStyle w:val="md-plain"/>
-          <w:rFonts w:ascii="맑은 고딕" w:eastAsia="맑은 고딕" w:hAnsi="맑은 고딕" w:cs="Helvetica"/>
-          <w:color w:val="333333"/>
-          <w:shd w:val="clear" w:color="auto" w:fill="FFFFFF"/>
-        </w:rPr>
-        <w:t xml:space="preserve"> </w:t>
-      </w:r>
-      <w:r>
-        <w:rPr>
-          <w:rStyle w:val="md-plain"/>
-          <w:rFonts w:ascii="맑은 고딕" w:eastAsia="맑은 고딕" w:hAnsi="맑은 고딕" w:cs="Helvetica" w:hint="eastAsia"/>
-          <w:color w:val="333333"/>
-          <w:shd w:val="clear" w:color="auto" w:fill="FFFFFF"/>
-        </w:rPr>
-        <w:t>세번째,</w:t>
-      </w:r>
-      <w:r>
-        <w:rPr>
-          <w:rStyle w:val="md-plain"/>
-          <w:rFonts w:ascii="맑은 고딕" w:eastAsia="맑은 고딕" w:hAnsi="맑은 고딕" w:cs="Helvetica"/>
-          <w:color w:val="333333"/>
-          <w:shd w:val="clear" w:color="auto" w:fill="FFFFFF"/>
-        </w:rPr>
-        <w:t xml:space="preserve"> </w:t>
-      </w:r>
-      <w:r>
-        <w:rPr>
-          <w:rStyle w:val="md-plain"/>
-          <w:rFonts w:ascii="맑은 고딕" w:eastAsia="맑은 고딕" w:hAnsi="맑은 고딕" w:cs="Helvetica" w:hint="eastAsia"/>
-          <w:color w:val="333333"/>
-          <w:shd w:val="clear" w:color="auto" w:fill="FFFFFF"/>
-        </w:rPr>
-        <w:t>모바일 앱 게임이기 때문에 언제 어디서나 게임이 가능합니다.</w:t>
-      </w:r>
-      <w:r>
-        <w:rPr>
-          <w:rStyle w:val="md-plain"/>
-          <w:rFonts w:ascii="맑은 고딕" w:eastAsia="맑은 고딕" w:hAnsi="맑은 고딕" w:cs="Helvetica"/>
-          <w:color w:val="333333"/>
-          <w:shd w:val="clear" w:color="auto" w:fill="FFFFFF"/>
-        </w:rPr>
-        <w:t xml:space="preserve"> </w:t>
-      </w:r>
-      <w:r>
-        <w:rPr>
-          <w:rStyle w:val="md-plain"/>
-          <w:rFonts w:ascii="맑은 고딕" w:eastAsia="맑은 고딕" w:hAnsi="맑은 고딕" w:cs="Helvetica" w:hint="eastAsia"/>
-          <w:color w:val="333333"/>
-          <w:shd w:val="clear" w:color="auto" w:fill="FFFFFF"/>
-        </w:rPr>
-        <w:t>마지막으로,</w:t>
-      </w:r>
-      <w:r>
-        <w:rPr>
-          <w:rStyle w:val="md-plain"/>
-          <w:rFonts w:ascii="맑은 고딕" w:eastAsia="맑은 고딕" w:hAnsi="맑은 고딕" w:cs="Helvetica"/>
-          <w:color w:val="333333"/>
-          <w:shd w:val="clear" w:color="auto" w:fill="FFFFFF"/>
-        </w:rPr>
-        <w:t xml:space="preserve"> </w:t>
-      </w:r>
-      <w:r>
-        <w:rPr>
-          <w:rStyle w:val="md-plain"/>
-          <w:rFonts w:ascii="맑은 고딕" w:eastAsia="맑은 고딕" w:hAnsi="맑은 고딕" w:cs="Helvetica" w:hint="eastAsia"/>
-          <w:color w:val="333333"/>
-          <w:shd w:val="clear" w:color="auto" w:fill="FFFFFF"/>
-        </w:rPr>
-        <w:t xml:space="preserve">직접 </w:t>
+      <w:r>
+        <w:rPr>
+          <w:rStyle w:val="md-plain"/>
+          <w:rFonts w:ascii="맑은 고딕" w:eastAsia="맑은 고딕" w:hAnsi="맑은 고딕" w:cs="Helvetica" w:hint="eastAsia"/>
+          <w:color w:val="333333"/>
+          <w:shd w:val="clear" w:color="auto" w:fill="FFFFFF"/>
+        </w:rPr>
+        <w:t xml:space="preserve">그렇다면 어떻게 </w:t>
       </w:r>
       <w:proofErr w:type="spellStart"/>
       <w:r>
@@ -791,16 +1030,152 @@
           <w:color w:val="333333"/>
           <w:shd w:val="clear" w:color="auto" w:fill="FFFFFF"/>
         </w:rPr>
-        <w:t xml:space="preserve"> 작업을 통해 콘텐츠를 생성했기 때문에 탄탄한 컨텐츠와 디자이너 버금가는 현실적인 캐릭터가 플레이어들을 기다리고 있습니다.</w:t>
-      </w:r>
-      <w:r>
-        <w:rPr>
-          <w:rStyle w:val="md-plain"/>
-          <w:rFonts w:ascii="맑은 고딕" w:eastAsia="맑은 고딕" w:hAnsi="맑은 고딕" w:cs="Helvetica"/>
-          <w:color w:val="333333"/>
-          <w:shd w:val="clear" w:color="auto" w:fill="FFFFFF"/>
-        </w:rPr>
-        <w:t xml:space="preserve"> </w:t>
+        <w:t xml:space="preserve"> 작업을 했는지 살짝 보여드릴게요.</w:t>
+      </w:r>
+      <w:r>
+        <w:rPr>
+          <w:rStyle w:val="md-plain"/>
+          <w:rFonts w:ascii="맑은 고딕" w:eastAsia="맑은 고딕" w:hAnsi="맑은 고딕" w:cs="Helvetica"/>
+          <w:color w:val="333333"/>
+          <w:shd w:val="clear" w:color="auto" w:fill="FFFFFF"/>
+        </w:rPr>
+        <w:t xml:space="preserve"> </w:t>
+      </w:r>
+      <w:proofErr w:type="spellStart"/>
+      <w:r>
+        <w:rPr>
+          <w:rStyle w:val="md-plain"/>
+          <w:rFonts w:ascii="맑은 고딕" w:eastAsia="맑은 고딕" w:hAnsi="맑은 고딕" w:cs="Helvetica" w:hint="eastAsia"/>
+          <w:color w:val="333333"/>
+          <w:shd w:val="clear" w:color="auto" w:fill="FFFFFF"/>
+        </w:rPr>
+        <w:t>ㅎ</w:t>
+      </w:r>
+      <w:proofErr w:type="spellEnd"/>
+      <w:r>
+        <w:rPr>
+          <w:rStyle w:val="md-plain"/>
+          <w:rFonts w:ascii="맑은 고딕" w:eastAsia="맑은 고딕" w:hAnsi="맑은 고딕" w:cs="Helvetica"/>
+          <w:color w:val="333333"/>
+        </w:rPr>
+        <w:t>[V]</w:t>
+      </w:r>
+      <w:r>
+        <w:rPr>
+          <w:rStyle w:val="md-plain"/>
+          <w:rFonts w:ascii="맑은 고딕" w:eastAsia="맑은 고딕" w:hAnsi="맑은 고딕" w:cs="Helvetica"/>
+          <w:color w:val="333333"/>
+        </w:rPr>
+        <w:t xml:space="preserve"> </w:t>
+      </w:r>
+      <w:proofErr w:type="spellStart"/>
+      <w:r>
+        <w:rPr>
+          <w:rStyle w:val="md-plain"/>
+          <w:rFonts w:ascii="맑은 고딕" w:eastAsia="맑은 고딕" w:hAnsi="맑은 고딕" w:cs="Helvetica" w:hint="eastAsia"/>
+          <w:color w:val="333333"/>
+          <w:shd w:val="clear" w:color="auto" w:fill="FFFFFF"/>
+        </w:rPr>
+        <w:t>ㅎ</w:t>
+      </w:r>
+      <w:proofErr w:type="spellEnd"/>
+      <w:r>
+        <w:rPr>
+          <w:rStyle w:val="md-plain"/>
+          <w:rFonts w:ascii="맑은 고딕" w:eastAsia="맑은 고딕" w:hAnsi="맑은 고딕" w:cs="Helvetica" w:hint="eastAsia"/>
+          <w:color w:val="333333"/>
+          <w:shd w:val="clear" w:color="auto" w:fill="FFFFFF"/>
+        </w:rPr>
+        <w:t xml:space="preserve"> 이 </w:t>
+      </w:r>
+      <w:r>
+        <w:rPr>
+          <w:rStyle w:val="md-plain"/>
+          <w:rFonts w:ascii="맑은 고딕" w:eastAsia="맑은 고딕" w:hAnsi="맑은 고딕" w:cs="Helvetica"/>
+          <w:color w:val="333333"/>
+          <w:shd w:val="clear" w:color="auto" w:fill="FFFFFF"/>
+        </w:rPr>
+        <w:t>GI</w:t>
+      </w:r>
+      <w:r>
+        <w:rPr>
+          <w:rStyle w:val="md-plain"/>
+          <w:rFonts w:ascii="맑은 고딕" w:eastAsia="맑은 고딕" w:hAnsi="맑은 고딕" w:cs="Helvetica" w:hint="eastAsia"/>
+          <w:color w:val="333333"/>
+          <w:shd w:val="clear" w:color="auto" w:fill="FFFFFF"/>
+        </w:rPr>
+        <w:t>F는 저희가 초반에 작업한 여자와 남자 캐릭터입니다.</w:t>
+      </w:r>
+      <w:r>
+        <w:rPr>
+          <w:rStyle w:val="md-plain"/>
+          <w:rFonts w:ascii="맑은 고딕" w:eastAsia="맑은 고딕" w:hAnsi="맑은 고딕" w:cs="Helvetica"/>
+          <w:color w:val="333333"/>
+          <w:shd w:val="clear" w:color="auto" w:fill="FFFFFF"/>
+        </w:rPr>
+        <w:t xml:space="preserve"> </w:t>
+      </w:r>
+      <w:r>
+        <w:rPr>
+          <w:rStyle w:val="md-plain"/>
+          <w:rFonts w:ascii="맑은 고딕" w:eastAsia="맑은 고딕" w:hAnsi="맑은 고딕" w:cs="Helvetica" w:hint="eastAsia"/>
+          <w:color w:val="333333"/>
+          <w:shd w:val="clear" w:color="auto" w:fill="FFFFFF"/>
+        </w:rPr>
+        <w:t xml:space="preserve">이런 캐릭터는 </w:t>
+      </w:r>
+      <w:r>
+        <w:rPr>
+          <w:rStyle w:val="md-plain"/>
+          <w:rFonts w:ascii="맑은 고딕" w:eastAsia="맑은 고딕" w:hAnsi="맑은 고딕" w:cs="Helvetica"/>
+          <w:color w:val="333333"/>
+        </w:rPr>
+        <w:t>[V]</w:t>
+      </w:r>
+      <w:r>
+        <w:rPr>
+          <w:rStyle w:val="md-plain"/>
+          <w:rFonts w:ascii="맑은 고딕" w:eastAsia="맑은 고딕" w:hAnsi="맑은 고딕" w:cs="Helvetica"/>
+          <w:color w:val="333333"/>
+        </w:rPr>
+        <w:t xml:space="preserve"> </w:t>
+      </w:r>
+      <w:r>
+        <w:rPr>
+          <w:rStyle w:val="md-plain"/>
+          <w:rFonts w:ascii="맑은 고딕" w:eastAsia="맑은 고딕" w:hAnsi="맑은 고딕" w:cs="Helvetica" w:hint="eastAsia"/>
+          <w:color w:val="333333"/>
+          <w:shd w:val="clear" w:color="auto" w:fill="FFFFFF"/>
+        </w:rPr>
+        <w:t xml:space="preserve">다음과 같이 </w:t>
+      </w:r>
+      <w:r>
+        <w:rPr>
+          <w:rStyle w:val="md-plain"/>
+          <w:rFonts w:ascii="맑은 고딕" w:eastAsia="맑은 고딕" w:hAnsi="맑은 고딕" w:cs="Helvetica" w:hint="eastAsia"/>
+          <w:color w:val="333333"/>
+          <w:shd w:val="clear" w:color="auto" w:fill="FFFFFF"/>
+        </w:rPr>
+        <w:lastRenderedPageBreak/>
+        <w:t>정교한 작업으로 인해 더욱더 발전하게 됩니다.</w:t>
+      </w:r>
+      <w:r>
+        <w:rPr>
+          <w:rStyle w:val="md-plain"/>
+          <w:rFonts w:ascii="맑은 고딕" w:eastAsia="맑은 고딕" w:hAnsi="맑은 고딕" w:cs="Helvetica"/>
+          <w:color w:val="333333"/>
+          <w:shd w:val="clear" w:color="auto" w:fill="FFFFFF"/>
+        </w:rPr>
+        <w:t xml:space="preserve"> </w:t>
+      </w:r>
+      <w:r>
+        <w:rPr>
+          <w:rStyle w:val="md-plain"/>
+          <w:rFonts w:ascii="맑은 고딕" w:eastAsia="맑은 고딕" w:hAnsi="맑은 고딕" w:cs="Helvetica" w:hint="eastAsia"/>
+          <w:color w:val="333333"/>
+          <w:shd w:val="clear" w:color="auto" w:fill="FFFFFF"/>
+        </w:rPr>
+        <w:t>더 자세한 캐릭터는 나중에 직접 게임을 통해 만나주세요!</w:t>
       </w:r>
     </w:p>
     <w:p>
@@ -809,7 +1184,7 @@
         <w:spacing w:before="192" w:beforeAutospacing="0" w:after="192" w:afterAutospacing="0"/>
         <w:rPr>
           <w:rStyle w:val="md-plain"/>
-          <w:rFonts w:ascii="맑은 고딕" w:eastAsia="맑은 고딕" w:hAnsi="맑은 고딕" w:cs="Helvetica" w:hint="eastAsia"/>
+          <w:rFonts w:ascii="맑은 고딕" w:eastAsia="맑은 고딕" w:hAnsi="맑은 고딕" w:cs="Helvetica"/>
           <w:color w:val="333333"/>
           <w:shd w:val="clear" w:color="auto" w:fill="FFFFFF"/>
         </w:rPr>
@@ -817,114 +1192,130 @@
       <w:r>
         <w:rPr>
           <w:rStyle w:val="md-plain"/>
-          <w:rFonts w:ascii="맑은 고딕" w:eastAsia="맑은 고딕" w:hAnsi="맑은 고딕" w:cs="Helvetica" w:hint="eastAsia"/>
-          <w:color w:val="333333"/>
-          <w:shd w:val="clear" w:color="auto" w:fill="FFFFFF"/>
-        </w:rPr>
-        <w:t xml:space="preserve">그렇다면 어떻게 </w:t>
-      </w:r>
-      <w:proofErr w:type="spellStart"/>
-      <w:r>
-        <w:rPr>
-          <w:rStyle w:val="md-plain"/>
-          <w:rFonts w:ascii="맑은 고딕" w:eastAsia="맑은 고딕" w:hAnsi="맑은 고딕" w:cs="Helvetica" w:hint="eastAsia"/>
-          <w:color w:val="333333"/>
-          <w:shd w:val="clear" w:color="auto" w:fill="FFFFFF"/>
-        </w:rPr>
-        <w:t>블렌더</w:t>
-      </w:r>
-      <w:proofErr w:type="spellEnd"/>
-      <w:r>
-        <w:rPr>
-          <w:rStyle w:val="md-plain"/>
-          <w:rFonts w:ascii="맑은 고딕" w:eastAsia="맑은 고딕" w:hAnsi="맑은 고딕" w:cs="Helvetica" w:hint="eastAsia"/>
-          <w:color w:val="333333"/>
-          <w:shd w:val="clear" w:color="auto" w:fill="FFFFFF"/>
-        </w:rPr>
-        <w:t xml:space="preserve"> 작업을 했는지 살짝 보여드릴게요.</w:t>
-      </w:r>
-      <w:r>
-        <w:rPr>
-          <w:rStyle w:val="md-plain"/>
-          <w:rFonts w:ascii="맑은 고딕" w:eastAsia="맑은 고딕" w:hAnsi="맑은 고딕" w:cs="Helvetica"/>
-          <w:color w:val="333333"/>
-          <w:shd w:val="clear" w:color="auto" w:fill="FFFFFF"/>
-        </w:rPr>
-        <w:t xml:space="preserve"> </w:t>
-      </w:r>
-      <w:proofErr w:type="spellStart"/>
-      <w:r>
-        <w:rPr>
-          <w:rStyle w:val="md-plain"/>
-          <w:rFonts w:ascii="맑은 고딕" w:eastAsia="맑은 고딕" w:hAnsi="맑은 고딕" w:cs="Helvetica" w:hint="eastAsia"/>
-          <w:color w:val="333333"/>
-          <w:shd w:val="clear" w:color="auto" w:fill="FFFFFF"/>
-        </w:rPr>
-        <w:t>ㅎㅎ</w:t>
-      </w:r>
-      <w:proofErr w:type="spellEnd"/>
-      <w:r>
-        <w:rPr>
-          <w:rStyle w:val="md-plain"/>
-          <w:rFonts w:ascii="맑은 고딕" w:eastAsia="맑은 고딕" w:hAnsi="맑은 고딕" w:cs="Helvetica" w:hint="eastAsia"/>
-          <w:color w:val="333333"/>
-          <w:shd w:val="clear" w:color="auto" w:fill="FFFFFF"/>
-        </w:rPr>
-        <w:t xml:space="preserve"> 이 </w:t>
-      </w:r>
-      <w:r>
-        <w:rPr>
-          <w:rStyle w:val="md-plain"/>
-          <w:rFonts w:ascii="맑은 고딕" w:eastAsia="맑은 고딕" w:hAnsi="맑은 고딕" w:cs="Helvetica"/>
-          <w:color w:val="333333"/>
-          <w:shd w:val="clear" w:color="auto" w:fill="FFFFFF"/>
-        </w:rPr>
-        <w:t>GI</w:t>
-      </w:r>
-      <w:r>
-        <w:rPr>
-          <w:rStyle w:val="md-plain"/>
-          <w:rFonts w:ascii="맑은 고딕" w:eastAsia="맑은 고딕" w:hAnsi="맑은 고딕" w:cs="Helvetica" w:hint="eastAsia"/>
-          <w:color w:val="333333"/>
-          <w:shd w:val="clear" w:color="auto" w:fill="FFFFFF"/>
-        </w:rPr>
-        <w:t>F는 저희가 초반에 작업한 여자와 남자 캐릭터입니다.</w:t>
-      </w:r>
-      <w:r>
-        <w:rPr>
-          <w:rStyle w:val="md-plain"/>
-          <w:rFonts w:ascii="맑은 고딕" w:eastAsia="맑은 고딕" w:hAnsi="맑은 고딕" w:cs="Helvetica"/>
-          <w:color w:val="333333"/>
-          <w:shd w:val="clear" w:color="auto" w:fill="FFFFFF"/>
-        </w:rPr>
-        <w:t xml:space="preserve"> </w:t>
-      </w:r>
-      <w:r>
-        <w:rPr>
-          <w:rStyle w:val="md-plain"/>
-          <w:rFonts w:ascii="맑은 고딕" w:eastAsia="맑은 고딕" w:hAnsi="맑은 고딕" w:cs="Helvetica" w:hint="eastAsia"/>
-          <w:color w:val="333333"/>
-          <w:shd w:val="clear" w:color="auto" w:fill="FFFFFF"/>
-        </w:rPr>
-        <w:t>이런 캐릭터는 다음과 같이 정교한 작업으로 인해 더욱더 발전하게 됩니다.</w:t>
-      </w:r>
-      <w:r>
-        <w:rPr>
-          <w:rStyle w:val="md-plain"/>
-          <w:rFonts w:ascii="맑은 고딕" w:eastAsia="맑은 고딕" w:hAnsi="맑은 고딕" w:cs="Helvetica"/>
-          <w:color w:val="333333"/>
-          <w:shd w:val="clear" w:color="auto" w:fill="FFFFFF"/>
-        </w:rPr>
-        <w:t xml:space="preserve"> </w:t>
-      </w:r>
-      <w:r>
-        <w:rPr>
-          <w:rStyle w:val="md-plain"/>
-          <w:rFonts w:ascii="맑은 고딕" w:eastAsia="맑은 고딕" w:hAnsi="맑은 고딕" w:cs="Helvetica" w:hint="eastAsia"/>
-          <w:color w:val="333333"/>
-          <w:shd w:val="clear" w:color="auto" w:fill="FFFFFF"/>
-        </w:rPr>
-        <w:t>더 자세한 캐릭터는 나중에 직접 게임을 통해 만나주세요!</w:t>
+          <w:rFonts w:ascii="맑은 고딕" w:eastAsia="맑은 고딕" w:hAnsi="맑은 고딕" w:cs="Helvetica"/>
+          <w:color w:val="333333"/>
+        </w:rPr>
+        <w:t>[V]</w:t>
+      </w:r>
+      <w:r>
+        <w:rPr>
+          <w:rStyle w:val="md-plain"/>
+          <w:rFonts w:ascii="맑은 고딕" w:eastAsia="맑은 고딕" w:hAnsi="맑은 고딕" w:cs="Helvetica"/>
+          <w:color w:val="333333"/>
+        </w:rPr>
+        <w:t xml:space="preserve"> </w:t>
+      </w:r>
+      <w:r>
+        <w:rPr>
+          <w:rStyle w:val="md-plain"/>
+          <w:rFonts w:ascii="맑은 고딕" w:eastAsia="맑은 고딕" w:hAnsi="맑은 고딕" w:cs="Helvetica" w:hint="eastAsia"/>
+          <w:color w:val="333333"/>
+          <w:shd w:val="clear" w:color="auto" w:fill="FFFFFF"/>
+        </w:rPr>
+        <w:t xml:space="preserve">그렇다면 렌즈 속 비밀 </w:t>
+      </w:r>
+      <w:r>
+        <w:rPr>
+          <w:rStyle w:val="md-plain"/>
+          <w:rFonts w:ascii="맑은 고딕" w:eastAsia="맑은 고딕" w:hAnsi="맑은 고딕" w:cs="Helvetica" w:hint="eastAsia"/>
+          <w:color w:val="333333"/>
+          <w:shd w:val="clear" w:color="auto" w:fill="FFFFFF"/>
+        </w:rPr>
+        <w:t>프로젝트</w:t>
+      </w:r>
+      <w:r>
+        <w:rPr>
+          <w:rStyle w:val="md-plain"/>
+          <w:rFonts w:ascii="맑은 고딕" w:eastAsia="맑은 고딕" w:hAnsi="맑은 고딕" w:cs="Helvetica" w:hint="eastAsia"/>
+          <w:color w:val="333333"/>
+          <w:shd w:val="clear" w:color="auto" w:fill="FFFFFF"/>
+        </w:rPr>
+        <w:t>를</w:t>
+      </w:r>
+      <w:r>
+        <w:rPr>
+          <w:rStyle w:val="md-plain"/>
+          <w:rFonts w:ascii="맑은 고딕" w:eastAsia="맑은 고딕" w:hAnsi="맑은 고딕" w:cs="Helvetica" w:hint="eastAsia"/>
+          <w:color w:val="333333"/>
+          <w:shd w:val="clear" w:color="auto" w:fill="FFFFFF"/>
+        </w:rPr>
+        <w:t xml:space="preserve"> 간접적으로 체험해볼 수 있게 </w:t>
+      </w:r>
+      <w:r>
+        <w:rPr>
+          <w:rStyle w:val="md-plain"/>
+          <w:rFonts w:ascii="맑은 고딕" w:eastAsia="맑은 고딕" w:hAnsi="맑은 고딕" w:cs="Helvetica"/>
+          <w:color w:val="333333"/>
+          <w:shd w:val="clear" w:color="auto" w:fill="FFFFFF"/>
+        </w:rPr>
+        <w:t>UI</w:t>
+      </w:r>
+      <w:r>
+        <w:rPr>
+          <w:rStyle w:val="md-plain"/>
+          <w:rFonts w:ascii="맑은 고딕" w:eastAsia="맑은 고딕" w:hAnsi="맑은 고딕" w:cs="Helvetica" w:hint="eastAsia"/>
+          <w:color w:val="333333"/>
+          <w:shd w:val="clear" w:color="auto" w:fill="FFFFFF"/>
+        </w:rPr>
+        <w:t>를 보여드리겠습니다.</w:t>
+      </w:r>
+      <w:r>
+        <w:rPr>
+          <w:rStyle w:val="md-plain"/>
+          <w:rFonts w:ascii="맑은 고딕" w:eastAsia="맑은 고딕" w:hAnsi="맑은 고딕" w:cs="Helvetica"/>
+          <w:color w:val="333333"/>
+          <w:shd w:val="clear" w:color="auto" w:fill="FFFFFF"/>
+        </w:rPr>
+        <w:t xml:space="preserve"> </w:t>
+      </w:r>
+      <w:r>
+        <w:rPr>
+          <w:rStyle w:val="md-plain"/>
+          <w:rFonts w:ascii="맑은 고딕" w:eastAsia="맑은 고딕" w:hAnsi="맑은 고딕" w:cs="Helvetica" w:hint="eastAsia"/>
+          <w:color w:val="333333"/>
+          <w:shd w:val="clear" w:color="auto" w:fill="FFFFFF"/>
+        </w:rPr>
+        <w:t xml:space="preserve">저희 프로젝트의 줄거리는 어떤 책에서 가져온 스토리가 아니라 </w:t>
+      </w:r>
+      <w:proofErr w:type="spellStart"/>
+      <w:r>
+        <w:rPr>
+          <w:rStyle w:val="md-plain"/>
+          <w:rFonts w:ascii="맑은 고딕" w:eastAsia="맑은 고딕" w:hAnsi="맑은 고딕" w:cs="Helvetica" w:hint="eastAsia"/>
+          <w:color w:val="333333"/>
+          <w:shd w:val="clear" w:color="auto" w:fill="FFFFFF"/>
+        </w:rPr>
+        <w:t>배상현님이</w:t>
+      </w:r>
+      <w:proofErr w:type="spellEnd"/>
+      <w:r>
+        <w:rPr>
+          <w:rStyle w:val="md-plain"/>
+          <w:rFonts w:ascii="맑은 고딕" w:eastAsia="맑은 고딕" w:hAnsi="맑은 고딕" w:cs="Helvetica" w:hint="eastAsia"/>
+          <w:color w:val="333333"/>
+          <w:shd w:val="clear" w:color="auto" w:fill="FFFFFF"/>
+        </w:rPr>
+        <w:t xml:space="preserve"> 직접 창작하신 스토리를 기반으로 하기 때문에 </w:t>
+      </w:r>
+      <w:proofErr w:type="spellStart"/>
+      <w:r>
+        <w:rPr>
+          <w:rStyle w:val="md-plain"/>
+          <w:rFonts w:ascii="맑은 고딕" w:eastAsia="맑은 고딕" w:hAnsi="맑은 고딕" w:cs="Helvetica" w:hint="eastAsia"/>
+          <w:color w:val="333333"/>
+          <w:shd w:val="clear" w:color="auto" w:fill="FFFFFF"/>
+        </w:rPr>
+        <w:t>배교수와</w:t>
+      </w:r>
+      <w:proofErr w:type="spellEnd"/>
+      <w:r>
+        <w:rPr>
+          <w:rStyle w:val="md-plain"/>
+          <w:rFonts w:ascii="맑은 고딕" w:eastAsia="맑은 고딕" w:hAnsi="맑은 고딕" w:cs="Helvetica" w:hint="eastAsia"/>
+          <w:color w:val="333333"/>
+          <w:shd w:val="clear" w:color="auto" w:fill="FFFFFF"/>
+        </w:rPr>
+        <w:t xml:space="preserve"> 조교인 사용자가 사건을 해결해나가는 방향으로 잡았습니다.</w:t>
       </w:r>
     </w:p>
     <w:p>
@@ -941,95 +1332,245 @@
       <w:r>
         <w:rPr>
           <w:rStyle w:val="md-plain"/>
-          <w:rFonts w:ascii="맑은 고딕" w:eastAsia="맑은 고딕" w:hAnsi="맑은 고딕" w:cs="Helvetica" w:hint="eastAsia"/>
-          <w:color w:val="333333"/>
-          <w:shd w:val="clear" w:color="auto" w:fill="FFFFFF"/>
-        </w:rPr>
-        <w:lastRenderedPageBreak/>
-        <w:t xml:space="preserve">그렇다면 렌즈 속 비밀 </w:t>
-      </w:r>
-      <w:r>
-        <w:rPr>
-          <w:rStyle w:val="md-plain"/>
-          <w:rFonts w:ascii="맑은 고딕" w:eastAsia="맑은 고딕" w:hAnsi="맑은 고딕" w:cs="Helvetica" w:hint="eastAsia"/>
-          <w:color w:val="333333"/>
-          <w:shd w:val="clear" w:color="auto" w:fill="FFFFFF"/>
-        </w:rPr>
-        <w:t>프로젝트</w:t>
-      </w:r>
-      <w:r>
-        <w:rPr>
-          <w:rStyle w:val="md-plain"/>
-          <w:rFonts w:ascii="맑은 고딕" w:eastAsia="맑은 고딕" w:hAnsi="맑은 고딕" w:cs="Helvetica" w:hint="eastAsia"/>
-          <w:color w:val="333333"/>
-          <w:shd w:val="clear" w:color="auto" w:fill="FFFFFF"/>
-        </w:rPr>
-        <w:t>를</w:t>
-      </w:r>
-      <w:r>
-        <w:rPr>
-          <w:rStyle w:val="md-plain"/>
-          <w:rFonts w:ascii="맑은 고딕" w:eastAsia="맑은 고딕" w:hAnsi="맑은 고딕" w:cs="Helvetica" w:hint="eastAsia"/>
-          <w:color w:val="333333"/>
-          <w:shd w:val="clear" w:color="auto" w:fill="FFFFFF"/>
-        </w:rPr>
-        <w:t xml:space="preserve"> 간접적으로 체험해볼 수 있게 </w:t>
-      </w:r>
-      <w:r>
-        <w:rPr>
-          <w:rStyle w:val="md-plain"/>
-          <w:rFonts w:ascii="맑은 고딕" w:eastAsia="맑은 고딕" w:hAnsi="맑은 고딕" w:cs="Helvetica"/>
-          <w:color w:val="333333"/>
-          <w:shd w:val="clear" w:color="auto" w:fill="FFFFFF"/>
-        </w:rPr>
-        <w:t>UI</w:t>
-      </w:r>
-      <w:r>
-        <w:rPr>
-          <w:rStyle w:val="md-plain"/>
-          <w:rFonts w:ascii="맑은 고딕" w:eastAsia="맑은 고딕" w:hAnsi="맑은 고딕" w:cs="Helvetica" w:hint="eastAsia"/>
-          <w:color w:val="333333"/>
-          <w:shd w:val="clear" w:color="auto" w:fill="FFFFFF"/>
-        </w:rPr>
-        <w:t>를 보여드리겠습니다.</w:t>
-      </w:r>
-      <w:r>
-        <w:rPr>
-          <w:rStyle w:val="md-plain"/>
-          <w:rFonts w:ascii="맑은 고딕" w:eastAsia="맑은 고딕" w:hAnsi="맑은 고딕" w:cs="Helvetica"/>
-          <w:color w:val="333333"/>
-          <w:shd w:val="clear" w:color="auto" w:fill="FFFFFF"/>
-        </w:rPr>
-        <w:t xml:space="preserve"> </w:t>
-      </w:r>
-      <w:r>
-        <w:rPr>
-          <w:rStyle w:val="md-plain"/>
-          <w:rFonts w:ascii="맑은 고딕" w:eastAsia="맑은 고딕" w:hAnsi="맑은 고딕" w:cs="Helvetica" w:hint="eastAsia"/>
-          <w:color w:val="333333"/>
-          <w:shd w:val="clear" w:color="auto" w:fill="FFFFFF"/>
-        </w:rPr>
-        <w:t xml:space="preserve">저희 프로젝트의 줄거리는 어떤 책에서 가져온 스토리가 아니라 </w:t>
-      </w:r>
-      <w:proofErr w:type="spellStart"/>
-      <w:r>
-        <w:rPr>
-          <w:rStyle w:val="md-plain"/>
-          <w:rFonts w:ascii="맑은 고딕" w:eastAsia="맑은 고딕" w:hAnsi="맑은 고딕" w:cs="Helvetica" w:hint="eastAsia"/>
-          <w:color w:val="333333"/>
-          <w:shd w:val="clear" w:color="auto" w:fill="FFFFFF"/>
-        </w:rPr>
-        <w:t>배상현님이</w:t>
-      </w:r>
-      <w:proofErr w:type="spellEnd"/>
-      <w:r>
-        <w:rPr>
-          <w:rStyle w:val="md-plain"/>
-          <w:rFonts w:ascii="맑은 고딕" w:eastAsia="맑은 고딕" w:hAnsi="맑은 고딕" w:cs="Helvetica" w:hint="eastAsia"/>
-          <w:color w:val="333333"/>
-          <w:shd w:val="clear" w:color="auto" w:fill="FFFFFF"/>
-        </w:rPr>
-        <w:t xml:space="preserve"> 직접 창작하신 스토리를 기반으로 하기 때문에 </w:t>
+          <w:rFonts w:ascii="맑은 고딕" w:eastAsia="맑은 고딕" w:hAnsi="맑은 고딕" w:cs="Helvetica"/>
+          <w:color w:val="333333"/>
+          <w:shd w:val="clear" w:color="auto" w:fill="FFFFFF"/>
+        </w:rPr>
+        <w:t xml:space="preserve"> </w:t>
+      </w:r>
+      <w:r>
+        <w:rPr>
+          <w:rStyle w:val="md-plain"/>
+          <w:rFonts w:ascii="맑은 고딕" w:eastAsia="맑은 고딕" w:hAnsi="맑은 고딕" w:cs="Helvetica" w:hint="eastAsia"/>
+          <w:color w:val="333333"/>
+          <w:shd w:val="clear" w:color="auto" w:fill="FFFFFF"/>
+        </w:rPr>
+        <w:t xml:space="preserve">화면을 터치해 게임을 </w:t>
+      </w:r>
+      <w:proofErr w:type="spellStart"/>
+      <w:r>
+        <w:rPr>
+          <w:rStyle w:val="md-plain"/>
+          <w:rFonts w:ascii="맑은 고딕" w:eastAsia="맑은 고딕" w:hAnsi="맑은 고딕" w:cs="Helvetica" w:hint="eastAsia"/>
+          <w:color w:val="333333"/>
+          <w:shd w:val="clear" w:color="auto" w:fill="FFFFFF"/>
+        </w:rPr>
+        <w:t>시작해볼게요</w:t>
+      </w:r>
+      <w:proofErr w:type="spellEnd"/>
+      <w:r>
+        <w:rPr>
+          <w:rStyle w:val="md-plain"/>
+          <w:rFonts w:ascii="맑은 고딕" w:eastAsia="맑은 고딕" w:hAnsi="맑은 고딕" w:cs="Helvetica" w:hint="eastAsia"/>
+          <w:color w:val="333333"/>
+          <w:shd w:val="clear" w:color="auto" w:fill="FFFFFF"/>
+        </w:rPr>
+        <w:t>.</w:t>
+      </w:r>
+      <w:r>
+        <w:rPr>
+          <w:rStyle w:val="md-plain"/>
+          <w:rFonts w:ascii="맑은 고딕" w:eastAsia="맑은 고딕" w:hAnsi="맑은 고딕" w:cs="Helvetica"/>
+          <w:color w:val="333333"/>
+          <w:shd w:val="clear" w:color="auto" w:fill="FFFFFF"/>
+        </w:rPr>
+        <w:t xml:space="preserve"> </w:t>
+      </w:r>
+      <w:r>
+        <w:rPr>
+          <w:rStyle w:val="md-plain"/>
+          <w:rFonts w:ascii="맑은 고딕" w:eastAsia="맑은 고딕" w:hAnsi="맑은 고딕" w:cs="Helvetica"/>
+          <w:color w:val="333333"/>
+        </w:rPr>
+        <w:t>[V]</w:t>
+      </w:r>
+      <w:r>
+        <w:rPr>
+          <w:rStyle w:val="md-plain"/>
+          <w:rFonts w:ascii="맑은 고딕" w:eastAsia="맑은 고딕" w:hAnsi="맑은 고딕" w:cs="Helvetica"/>
+          <w:color w:val="333333"/>
+        </w:rPr>
+        <w:t xml:space="preserve"> </w:t>
+      </w:r>
+      <w:r>
+        <w:rPr>
+          <w:rStyle w:val="md-plain"/>
+          <w:rFonts w:ascii="맑은 고딕" w:eastAsia="맑은 고딕" w:hAnsi="맑은 고딕" w:cs="Helvetica" w:hint="eastAsia"/>
+          <w:color w:val="333333"/>
+          <w:shd w:val="clear" w:color="auto" w:fill="FFFFFF"/>
+        </w:rPr>
+        <w:t xml:space="preserve">새로운 게임을 시작하는 </w:t>
+      </w:r>
+      <w:r>
+        <w:rPr>
+          <w:rStyle w:val="md-plain"/>
+          <w:rFonts w:ascii="맑은 고딕" w:eastAsia="맑은 고딕" w:hAnsi="맑은 고딕" w:cs="Helvetica" w:hint="eastAsia"/>
+          <w:color w:val="333333"/>
+          <w:shd w:val="clear" w:color="auto" w:fill="FFFFFF"/>
+        </w:rPr>
+        <w:t>에피소드 선택 혹은 원래 진행했던 게임을 저장되어있는 불러오기를 클릭할 수 있습니다.</w:t>
+      </w:r>
+      <w:r>
+        <w:rPr>
+          <w:rStyle w:val="md-plain"/>
+          <w:rFonts w:ascii="맑은 고딕" w:eastAsia="맑은 고딕" w:hAnsi="맑은 고딕" w:cs="Helvetica"/>
+          <w:color w:val="333333"/>
+          <w:shd w:val="clear" w:color="auto" w:fill="FFFFFF"/>
+        </w:rPr>
+        <w:t xml:space="preserve"> </w:t>
+      </w:r>
+      <w:r>
+        <w:rPr>
+          <w:rStyle w:val="md-plain"/>
+          <w:rFonts w:ascii="맑은 고딕" w:eastAsia="맑은 고딕" w:hAnsi="맑은 고딕" w:cs="Helvetica" w:hint="eastAsia"/>
+          <w:color w:val="333333"/>
+          <w:shd w:val="clear" w:color="auto" w:fill="FFFFFF"/>
+        </w:rPr>
+        <w:t>새로운 에피소드 선택을 클릭하면 여러 에피소드가 담긴 사건 미션이 주어집니다.</w:t>
+      </w:r>
+      <w:r>
+        <w:rPr>
+          <w:rStyle w:val="md-plain"/>
+          <w:rFonts w:ascii="맑은 고딕" w:eastAsia="맑은 고딕" w:hAnsi="맑은 고딕" w:cs="Helvetica"/>
+          <w:color w:val="333333"/>
+          <w:shd w:val="clear" w:color="auto" w:fill="FFFFFF"/>
+        </w:rPr>
+        <w:t xml:space="preserve"> </w:t>
+      </w:r>
+      <w:r>
+        <w:rPr>
+          <w:rStyle w:val="md-plain"/>
+          <w:rFonts w:ascii="맑은 고딕" w:eastAsia="맑은 고딕" w:hAnsi="맑은 고딕" w:cs="Helvetica" w:hint="eastAsia"/>
+          <w:color w:val="333333"/>
+          <w:shd w:val="clear" w:color="auto" w:fill="FFFFFF"/>
+        </w:rPr>
+        <w:t xml:space="preserve">첫번째 에피소드인 공원을 클릭하면 공원에서 일어난 일들이 담긴 </w:t>
+      </w:r>
+      <w:r>
+        <w:rPr>
+          <w:rStyle w:val="md-plain"/>
+          <w:rFonts w:ascii="맑은 고딕" w:eastAsia="맑은 고딕" w:hAnsi="맑은 고딕" w:cs="Helvetica"/>
+          <w:color w:val="333333"/>
+          <w:shd w:val="clear" w:color="auto" w:fill="FFFFFF"/>
+        </w:rPr>
+        <w:t>CHAPTER</w:t>
+      </w:r>
+      <w:r>
+        <w:rPr>
+          <w:rStyle w:val="md-plain"/>
+          <w:rFonts w:ascii="맑은 고딕" w:eastAsia="맑은 고딕" w:hAnsi="맑은 고딕" w:cs="Helvetica" w:hint="eastAsia"/>
+          <w:color w:val="333333"/>
+          <w:shd w:val="clear" w:color="auto" w:fill="FFFFFF"/>
+        </w:rPr>
+        <w:t>가 보여집니다.</w:t>
+      </w:r>
+      <w:r>
+        <w:rPr>
+          <w:rStyle w:val="md-plain"/>
+          <w:rFonts w:ascii="맑은 고딕" w:eastAsia="맑은 고딕" w:hAnsi="맑은 고딕" w:cs="Helvetica"/>
+          <w:color w:val="333333"/>
+          <w:shd w:val="clear" w:color="auto" w:fill="FFFFFF"/>
+        </w:rPr>
+        <w:t xml:space="preserve"> </w:t>
+      </w:r>
+      <w:r>
+        <w:rPr>
+          <w:rStyle w:val="md-plain"/>
+          <w:rFonts w:ascii="맑은 고딕" w:eastAsia="맑은 고딕" w:hAnsi="맑은 고딕" w:cs="Helvetica" w:hint="eastAsia"/>
+          <w:color w:val="333333"/>
+          <w:shd w:val="clear" w:color="auto" w:fill="FFFFFF"/>
+        </w:rPr>
+        <w:t xml:space="preserve">한 </w:t>
+      </w:r>
+      <w:r>
+        <w:rPr>
+          <w:rStyle w:val="md-plain"/>
+          <w:rFonts w:ascii="맑은 고딕" w:eastAsia="맑은 고딕" w:hAnsi="맑은 고딕" w:cs="Helvetica"/>
+          <w:color w:val="333333"/>
+          <w:shd w:val="clear" w:color="auto" w:fill="FFFFFF"/>
+        </w:rPr>
+        <w:t>CHAPTER</w:t>
+      </w:r>
+      <w:r>
+        <w:rPr>
+          <w:rStyle w:val="md-plain"/>
+          <w:rFonts w:ascii="맑은 고딕" w:eastAsia="맑은 고딕" w:hAnsi="맑은 고딕" w:cs="Helvetica" w:hint="eastAsia"/>
+          <w:color w:val="333333"/>
+          <w:shd w:val="clear" w:color="auto" w:fill="FFFFFF"/>
+        </w:rPr>
+        <w:t xml:space="preserve">를 깨야 다른 </w:t>
+      </w:r>
+      <w:r>
+        <w:rPr>
+          <w:rStyle w:val="md-plain"/>
+          <w:rFonts w:ascii="맑은 고딕" w:eastAsia="맑은 고딕" w:hAnsi="맑은 고딕" w:cs="Helvetica"/>
+          <w:color w:val="333333"/>
+          <w:shd w:val="clear" w:color="auto" w:fill="FFFFFF"/>
+        </w:rPr>
+        <w:t>CHAPTER</w:t>
+      </w:r>
+      <w:r>
+        <w:rPr>
+          <w:rStyle w:val="md-plain"/>
+          <w:rFonts w:ascii="맑은 고딕" w:eastAsia="맑은 고딕" w:hAnsi="맑은 고딕" w:cs="Helvetica" w:hint="eastAsia"/>
+          <w:color w:val="333333"/>
+          <w:shd w:val="clear" w:color="auto" w:fill="FFFFFF"/>
+        </w:rPr>
+        <w:t>로 넘어갈 수 있</w:t>
+      </w:r>
+      <w:r>
+        <w:rPr>
+          <w:rStyle w:val="md-plain"/>
+          <w:rFonts w:ascii="맑은 고딕" w:eastAsia="맑은 고딕" w:hAnsi="맑은 고딕" w:cs="Helvetica" w:hint="eastAsia"/>
+          <w:color w:val="333333"/>
+          <w:shd w:val="clear" w:color="auto" w:fill="FFFFFF"/>
+        </w:rPr>
+        <w:t>기 때문에</w:t>
+      </w:r>
+      <w:r>
+        <w:rPr>
+          <w:rStyle w:val="md-plain"/>
+          <w:rFonts w:ascii="맑은 고딕" w:eastAsia="맑은 고딕" w:hAnsi="맑은 고딕" w:cs="Helvetica" w:hint="eastAsia"/>
+          <w:color w:val="333333"/>
+          <w:shd w:val="clear" w:color="auto" w:fill="FFFFFF"/>
+        </w:rPr>
+        <w:t xml:space="preserve"> 첫번째 </w:t>
+      </w:r>
+      <w:r>
+        <w:rPr>
+          <w:rStyle w:val="md-plain"/>
+          <w:rFonts w:ascii="맑은 고딕" w:eastAsia="맑은 고딕" w:hAnsi="맑은 고딕" w:cs="Helvetica"/>
+          <w:color w:val="333333"/>
+          <w:shd w:val="clear" w:color="auto" w:fill="FFFFFF"/>
+        </w:rPr>
+        <w:t>CHAPTER</w:t>
+      </w:r>
+      <w:r>
+        <w:rPr>
+          <w:rStyle w:val="md-plain"/>
+          <w:rFonts w:ascii="맑은 고딕" w:eastAsia="맑은 고딕" w:hAnsi="맑은 고딕" w:cs="Helvetica" w:hint="eastAsia"/>
+          <w:color w:val="333333"/>
+          <w:shd w:val="clear" w:color="auto" w:fill="FFFFFF"/>
+        </w:rPr>
+        <w:t>를 클릭합니다.</w:t>
+      </w:r>
+      <w:r>
+        <w:rPr>
+          <w:rStyle w:val="md-plain"/>
+          <w:rFonts w:ascii="맑은 고딕" w:eastAsia="맑은 고딕" w:hAnsi="맑은 고딕" w:cs="Helvetica"/>
+          <w:color w:val="333333"/>
+          <w:shd w:val="clear" w:color="auto" w:fill="FFFFFF"/>
+        </w:rPr>
+        <w:t xml:space="preserve"> </w:t>
+      </w:r>
+      <w:r>
+        <w:rPr>
+          <w:rStyle w:val="md-plain"/>
+          <w:rFonts w:ascii="맑은 고딕" w:eastAsia="맑은 고딕" w:hAnsi="맑은 고딕" w:cs="Helvetica" w:hint="eastAsia"/>
+          <w:color w:val="333333"/>
+          <w:shd w:val="clear" w:color="auto" w:fill="FFFFFF"/>
+        </w:rPr>
+        <w:t xml:space="preserve">본격적으로 게임을 시작하는 화면은 </w:t>
       </w:r>
       <w:proofErr w:type="spellStart"/>
       <w:r>
@@ -1049,253 +1590,6 @@
           <w:color w:val="333333"/>
           <w:shd w:val="clear" w:color="auto" w:fill="FFFFFF"/>
         </w:rPr>
-        <w:t xml:space="preserve"> 조교인 사용자가 사건을 해결해나가는 방향으로 잡았습니다.</w:t>
-      </w:r>
-      <w:r>
-        <w:rPr>
-          <w:rStyle w:val="md-plain"/>
-          <w:rFonts w:ascii="맑은 고딕" w:eastAsia="맑은 고딕" w:hAnsi="맑은 고딕" w:cs="Helvetica"/>
-          <w:color w:val="333333"/>
-          <w:shd w:val="clear" w:color="auto" w:fill="FFFFFF"/>
-        </w:rPr>
-        <w:t xml:space="preserve"> </w:t>
-      </w:r>
-      <w:r>
-        <w:rPr>
-          <w:rStyle w:val="md-plain"/>
-          <w:rFonts w:ascii="맑은 고딕" w:eastAsia="맑은 고딕" w:hAnsi="맑은 고딕" w:cs="Helvetica" w:hint="eastAsia"/>
-          <w:color w:val="333333"/>
-          <w:shd w:val="clear" w:color="auto" w:fill="FFFFFF"/>
-        </w:rPr>
-        <w:t xml:space="preserve">화면을 터치해 게임을 </w:t>
-      </w:r>
-      <w:proofErr w:type="spellStart"/>
-      <w:r>
-        <w:rPr>
-          <w:rStyle w:val="md-plain"/>
-          <w:rFonts w:ascii="맑은 고딕" w:eastAsia="맑은 고딕" w:hAnsi="맑은 고딕" w:cs="Helvetica" w:hint="eastAsia"/>
-          <w:color w:val="333333"/>
-          <w:shd w:val="clear" w:color="auto" w:fill="FFFFFF"/>
-        </w:rPr>
-        <w:t>시작해볼게요</w:t>
-      </w:r>
-      <w:proofErr w:type="spellEnd"/>
-      <w:r>
-        <w:rPr>
-          <w:rStyle w:val="md-plain"/>
-          <w:rFonts w:ascii="맑은 고딕" w:eastAsia="맑은 고딕" w:hAnsi="맑은 고딕" w:cs="Helvetica" w:hint="eastAsia"/>
-          <w:color w:val="333333"/>
-          <w:shd w:val="clear" w:color="auto" w:fill="FFFFFF"/>
-        </w:rPr>
-        <w:t>.</w:t>
-      </w:r>
-      <w:r>
-        <w:rPr>
-          <w:rStyle w:val="md-plain"/>
-          <w:rFonts w:ascii="맑은 고딕" w:eastAsia="맑은 고딕" w:hAnsi="맑은 고딕" w:cs="Helvetica"/>
-          <w:color w:val="333333"/>
-          <w:shd w:val="clear" w:color="auto" w:fill="FFFFFF"/>
-        </w:rPr>
-        <w:t xml:space="preserve"> </w:t>
-      </w:r>
-      <w:r>
-        <w:rPr>
-          <w:rStyle w:val="md-plain"/>
-          <w:rFonts w:ascii="맑은 고딕" w:eastAsia="맑은 고딕" w:hAnsi="맑은 고딕" w:cs="Helvetica" w:hint="eastAsia"/>
-          <w:color w:val="333333"/>
-          <w:shd w:val="clear" w:color="auto" w:fill="FFFFFF"/>
-        </w:rPr>
-        <w:t xml:space="preserve">새로운 게임을 시작하는 </w:t>
-      </w:r>
-      <w:r>
-        <w:rPr>
-          <w:rStyle w:val="md-plain"/>
-          <w:rFonts w:ascii="맑은 고딕" w:eastAsia="맑은 고딕" w:hAnsi="맑은 고딕" w:cs="Helvetica" w:hint="eastAsia"/>
-          <w:color w:val="333333"/>
-          <w:shd w:val="clear" w:color="auto" w:fill="FFFFFF"/>
-        </w:rPr>
-        <w:t>에피소드 선택 혹은 원래 진행했던 게임을 저장되어있는 불러오기를 클릭할 수 있습니다.</w:t>
-      </w:r>
-      <w:r>
-        <w:rPr>
-          <w:rStyle w:val="md-plain"/>
-          <w:rFonts w:ascii="맑은 고딕" w:eastAsia="맑은 고딕" w:hAnsi="맑은 고딕" w:cs="Helvetica"/>
-          <w:color w:val="333333"/>
-          <w:shd w:val="clear" w:color="auto" w:fill="FFFFFF"/>
-        </w:rPr>
-        <w:t xml:space="preserve"> </w:t>
-      </w:r>
-      <w:r>
-        <w:rPr>
-          <w:rStyle w:val="md-plain"/>
-          <w:rFonts w:ascii="맑은 고딕" w:eastAsia="맑은 고딕" w:hAnsi="맑은 고딕" w:cs="Helvetica" w:hint="eastAsia"/>
-          <w:color w:val="333333"/>
-          <w:shd w:val="clear" w:color="auto" w:fill="FFFFFF"/>
-        </w:rPr>
-        <w:t>새로운 에피소드 선택을 클릭하면 여러 에피소드가 담긴 사건 미션이 주어집니다.</w:t>
-      </w:r>
-      <w:r>
-        <w:rPr>
-          <w:rStyle w:val="md-plain"/>
-          <w:rFonts w:ascii="맑은 고딕" w:eastAsia="맑은 고딕" w:hAnsi="맑은 고딕" w:cs="Helvetica"/>
-          <w:color w:val="333333"/>
-          <w:shd w:val="clear" w:color="auto" w:fill="FFFFFF"/>
-        </w:rPr>
-        <w:t xml:space="preserve"> </w:t>
-      </w:r>
-      <w:r>
-        <w:rPr>
-          <w:rStyle w:val="md-plain"/>
-          <w:rFonts w:ascii="맑은 고딕" w:eastAsia="맑은 고딕" w:hAnsi="맑은 고딕" w:cs="Helvetica" w:hint="eastAsia"/>
-          <w:color w:val="333333"/>
-          <w:shd w:val="clear" w:color="auto" w:fill="FFFFFF"/>
-        </w:rPr>
-        <w:t xml:space="preserve">첫번째 에피소드인 공원을 클릭하면 공원에서 일어난 일들이 담긴 </w:t>
-      </w:r>
-      <w:r>
-        <w:rPr>
-          <w:rStyle w:val="md-plain"/>
-          <w:rFonts w:ascii="맑은 고딕" w:eastAsia="맑은 고딕" w:hAnsi="맑은 고딕" w:cs="Helvetica"/>
-          <w:color w:val="333333"/>
-          <w:shd w:val="clear" w:color="auto" w:fill="FFFFFF"/>
-        </w:rPr>
-        <w:t>CHAPTER</w:t>
-      </w:r>
-      <w:r>
-        <w:rPr>
-          <w:rStyle w:val="md-plain"/>
-          <w:rFonts w:ascii="맑은 고딕" w:eastAsia="맑은 고딕" w:hAnsi="맑은 고딕" w:cs="Helvetica" w:hint="eastAsia"/>
-          <w:color w:val="333333"/>
-          <w:shd w:val="clear" w:color="auto" w:fill="FFFFFF"/>
-        </w:rPr>
-        <w:t>가 보여집니다.</w:t>
-      </w:r>
-      <w:r>
-        <w:rPr>
-          <w:rStyle w:val="md-plain"/>
-          <w:rFonts w:ascii="맑은 고딕" w:eastAsia="맑은 고딕" w:hAnsi="맑은 고딕" w:cs="Helvetica"/>
-          <w:color w:val="333333"/>
-          <w:shd w:val="clear" w:color="auto" w:fill="FFFFFF"/>
-        </w:rPr>
-        <w:t xml:space="preserve"> </w:t>
-      </w:r>
-      <w:r>
-        <w:rPr>
-          <w:rStyle w:val="md-plain"/>
-          <w:rFonts w:ascii="맑은 고딕" w:eastAsia="맑은 고딕" w:hAnsi="맑은 고딕" w:cs="Helvetica" w:hint="eastAsia"/>
-          <w:color w:val="333333"/>
-          <w:shd w:val="clear" w:color="auto" w:fill="FFFFFF"/>
-        </w:rPr>
-        <w:t xml:space="preserve">한 </w:t>
-      </w:r>
-      <w:r>
-        <w:rPr>
-          <w:rStyle w:val="md-plain"/>
-          <w:rFonts w:ascii="맑은 고딕" w:eastAsia="맑은 고딕" w:hAnsi="맑은 고딕" w:cs="Helvetica"/>
-          <w:color w:val="333333"/>
-          <w:shd w:val="clear" w:color="auto" w:fill="FFFFFF"/>
-        </w:rPr>
-        <w:t>CHAPTER</w:t>
-      </w:r>
-      <w:r>
-        <w:rPr>
-          <w:rStyle w:val="md-plain"/>
-          <w:rFonts w:ascii="맑은 고딕" w:eastAsia="맑은 고딕" w:hAnsi="맑은 고딕" w:cs="Helvetica" w:hint="eastAsia"/>
-          <w:color w:val="333333"/>
-          <w:shd w:val="clear" w:color="auto" w:fill="FFFFFF"/>
-        </w:rPr>
-        <w:t xml:space="preserve">를 깨야 다른 </w:t>
-      </w:r>
-      <w:r>
-        <w:rPr>
-          <w:rStyle w:val="md-plain"/>
-          <w:rFonts w:ascii="맑은 고딕" w:eastAsia="맑은 고딕" w:hAnsi="맑은 고딕" w:cs="Helvetica"/>
-          <w:color w:val="333333"/>
-          <w:shd w:val="clear" w:color="auto" w:fill="FFFFFF"/>
-        </w:rPr>
-        <w:t>CHAPTER</w:t>
-      </w:r>
-      <w:r>
-        <w:rPr>
-          <w:rStyle w:val="md-plain"/>
-          <w:rFonts w:ascii="맑은 고딕" w:eastAsia="맑은 고딕" w:hAnsi="맑은 고딕" w:cs="Helvetica" w:hint="eastAsia"/>
-          <w:color w:val="333333"/>
-          <w:shd w:val="clear" w:color="auto" w:fill="FFFFFF"/>
-        </w:rPr>
-        <w:t>로 넘어갈 수 있</w:t>
-      </w:r>
-      <w:r>
-        <w:rPr>
-          <w:rStyle w:val="md-plain"/>
-          <w:rFonts w:ascii="맑은 고딕" w:eastAsia="맑은 고딕" w:hAnsi="맑은 고딕" w:cs="Helvetica" w:hint="eastAsia"/>
-          <w:color w:val="333333"/>
-          <w:shd w:val="clear" w:color="auto" w:fill="FFFFFF"/>
-        </w:rPr>
-        <w:t>기 때문에</w:t>
-      </w:r>
-      <w:r>
-        <w:rPr>
-          <w:rStyle w:val="md-plain"/>
-          <w:rFonts w:ascii="맑은 고딕" w:eastAsia="맑은 고딕" w:hAnsi="맑은 고딕" w:cs="Helvetica" w:hint="eastAsia"/>
-          <w:color w:val="333333"/>
-          <w:shd w:val="clear" w:color="auto" w:fill="FFFFFF"/>
-        </w:rPr>
-        <w:t xml:space="preserve"> 첫번째 </w:t>
-      </w:r>
-      <w:r>
-        <w:rPr>
-          <w:rStyle w:val="md-plain"/>
-          <w:rFonts w:ascii="맑은 고딕" w:eastAsia="맑은 고딕" w:hAnsi="맑은 고딕" w:cs="Helvetica"/>
-          <w:color w:val="333333"/>
-          <w:shd w:val="clear" w:color="auto" w:fill="FFFFFF"/>
-        </w:rPr>
-        <w:t>CHAPTER</w:t>
-      </w:r>
-      <w:r>
-        <w:rPr>
-          <w:rStyle w:val="md-plain"/>
-          <w:rFonts w:ascii="맑은 고딕" w:eastAsia="맑은 고딕" w:hAnsi="맑은 고딕" w:cs="Helvetica" w:hint="eastAsia"/>
-          <w:color w:val="333333"/>
-          <w:shd w:val="clear" w:color="auto" w:fill="FFFFFF"/>
-        </w:rPr>
-        <w:t>를 클릭합니다.</w:t>
-      </w:r>
-      <w:r>
-        <w:rPr>
-          <w:rStyle w:val="md-plain"/>
-          <w:rFonts w:ascii="맑은 고딕" w:eastAsia="맑은 고딕" w:hAnsi="맑은 고딕" w:cs="Helvetica"/>
-          <w:color w:val="333333"/>
-          <w:shd w:val="clear" w:color="auto" w:fill="FFFFFF"/>
-        </w:rPr>
-        <w:t xml:space="preserve"> </w:t>
-      </w:r>
-      <w:r>
-        <w:rPr>
-          <w:rStyle w:val="md-plain"/>
-          <w:rFonts w:ascii="맑은 고딕" w:eastAsia="맑은 고딕" w:hAnsi="맑은 고딕" w:cs="Helvetica" w:hint="eastAsia"/>
-          <w:color w:val="333333"/>
-          <w:shd w:val="clear" w:color="auto" w:fill="FFFFFF"/>
-        </w:rPr>
-        <w:t xml:space="preserve">본격적으로 게임을 시작하는 화면은 </w:t>
-      </w:r>
-      <w:proofErr w:type="spellStart"/>
-      <w:r>
-        <w:rPr>
-          <w:rStyle w:val="md-plain"/>
-          <w:rFonts w:ascii="맑은 고딕" w:eastAsia="맑은 고딕" w:hAnsi="맑은 고딕" w:cs="Helvetica" w:hint="eastAsia"/>
-          <w:color w:val="333333"/>
-          <w:shd w:val="clear" w:color="auto" w:fill="FFFFFF"/>
-        </w:rPr>
-        <w:t>배교수와</w:t>
-      </w:r>
-      <w:proofErr w:type="spellEnd"/>
-      <w:r>
-        <w:rPr>
-          <w:rStyle w:val="md-plain"/>
-          <w:rFonts w:ascii="맑은 고딕" w:eastAsia="맑은 고딕" w:hAnsi="맑은 고딕" w:cs="Helvetica" w:hint="eastAsia"/>
-          <w:color w:val="333333"/>
-          <w:shd w:val="clear" w:color="auto" w:fill="FFFFFF"/>
-        </w:rPr>
         <w:t xml:space="preserve"> 용의자들의 대화로 이루어져있습니다.</w:t>
       </w:r>
       <w:r>
@@ -1359,7 +1653,81 @@
           <w:color w:val="333333"/>
           <w:shd w:val="clear" w:color="auto" w:fill="FFFFFF"/>
         </w:rPr>
-        <w:t>이중에서 대화의 내용과 맞는 단서를 찾았다면 카메라 버튼을 눌러 이렇게 사진을 찍습니다.</w:t>
+        <w:t>열쇠로 상자를 열겠다고 확신하셨다면 카메라 버튼을 클릭한 후,</w:t>
+      </w:r>
+      <w:r>
+        <w:rPr>
+          <w:rStyle w:val="md-plain"/>
+          <w:rFonts w:ascii="맑은 고딕" w:eastAsia="맑은 고딕" w:hAnsi="맑은 고딕" w:cs="Helvetica"/>
+          <w:color w:val="333333"/>
+          <w:shd w:val="clear" w:color="auto" w:fill="FFFFFF"/>
+        </w:rPr>
+        <w:t xml:space="preserve"> </w:t>
+      </w:r>
+      <w:r>
+        <w:rPr>
+          <w:rStyle w:val="md-plain"/>
+          <w:rFonts w:ascii="맑은 고딕" w:eastAsia="맑은 고딕" w:hAnsi="맑은 고딕" w:cs="Helvetica" w:hint="eastAsia"/>
+          <w:color w:val="333333"/>
+          <w:shd w:val="clear" w:color="auto" w:fill="FFFFFF"/>
+        </w:rPr>
+        <w:t xml:space="preserve">주변에 있는 열쇠를 </w:t>
+      </w:r>
+      <w:proofErr w:type="spellStart"/>
+      <w:r>
+        <w:rPr>
+          <w:rStyle w:val="md-plain"/>
+          <w:rFonts w:ascii="맑은 고딕" w:eastAsia="맑은 고딕" w:hAnsi="맑은 고딕" w:cs="Helvetica" w:hint="eastAsia"/>
+          <w:color w:val="333333"/>
+          <w:shd w:val="clear" w:color="auto" w:fill="FFFFFF"/>
+        </w:rPr>
+        <w:t>사진찍어</w:t>
+      </w:r>
+      <w:proofErr w:type="spellEnd"/>
+      <w:r>
+        <w:rPr>
+          <w:rStyle w:val="md-plain"/>
+          <w:rFonts w:ascii="맑은 고딕" w:eastAsia="맑은 고딕" w:hAnsi="맑은 고딕" w:cs="Helvetica" w:hint="eastAsia"/>
+          <w:color w:val="333333"/>
+          <w:shd w:val="clear" w:color="auto" w:fill="FFFFFF"/>
+        </w:rPr>
+        <w:t xml:space="preserve"> 업로드합니다.</w:t>
+      </w:r>
+      <w:r>
+        <w:rPr>
+          <w:rStyle w:val="md-plain"/>
+          <w:rFonts w:ascii="맑은 고딕" w:eastAsia="맑은 고딕" w:hAnsi="맑은 고딕" w:cs="Helvetica"/>
+          <w:color w:val="333333"/>
+          <w:shd w:val="clear" w:color="auto" w:fill="FFFFFF"/>
+        </w:rPr>
+        <w:t xml:space="preserve"> </w:t>
+      </w:r>
+      <w:r>
+        <w:rPr>
+          <w:rStyle w:val="md-plain"/>
+          <w:rFonts w:ascii="맑은 고딕" w:eastAsia="맑은 고딕" w:hAnsi="맑은 고딕" w:cs="Helvetica" w:hint="eastAsia"/>
+          <w:color w:val="333333"/>
+          <w:shd w:val="clear" w:color="auto" w:fill="FFFFFF"/>
+        </w:rPr>
+        <w:t>주변에 열쇠가 없다고 실망하실 필요는 없어요.</w:t>
+      </w:r>
+      <w:r>
+        <w:rPr>
+          <w:rStyle w:val="md-plain"/>
+          <w:rFonts w:ascii="맑은 고딕" w:eastAsia="맑은 고딕" w:hAnsi="맑은 고딕" w:cs="Helvetica"/>
+          <w:color w:val="333333"/>
+          <w:shd w:val="clear" w:color="auto" w:fill="FFFFFF"/>
+        </w:rPr>
+        <w:t xml:space="preserve"> </w:t>
+      </w:r>
+      <w:r>
+        <w:rPr>
+          <w:rStyle w:val="md-plain"/>
+          <w:rFonts w:ascii="맑은 고딕" w:eastAsia="맑은 고딕" w:hAnsi="맑은 고딕" w:cs="Helvetica" w:hint="eastAsia"/>
+          <w:color w:val="333333"/>
+          <w:shd w:val="clear" w:color="auto" w:fill="FFFFFF"/>
+        </w:rPr>
+        <w:t>저희는 카메라 앨범에서 사진을 업로드 할 수 있도록 진행하여 인터넷에서 열쇠 사진을 가져올 수 있습니다.</w:t>
       </w:r>
       <w:r>
         <w:rPr>
@@ -1395,27 +1763,34 @@
           <w:color w:val="333333"/>
           <w:shd w:val="clear" w:color="auto" w:fill="FFFFFF"/>
         </w:rPr>
-        <w:t xml:space="preserve">많은 물건들을 </w:t>
-      </w:r>
-      <w:proofErr w:type="spellStart"/>
-      <w:r>
-        <w:rPr>
-          <w:rStyle w:val="md-plain"/>
-          <w:rFonts w:ascii="맑은 고딕" w:eastAsia="맑은 고딕" w:hAnsi="맑은 고딕" w:cs="Helvetica" w:hint="eastAsia"/>
-          <w:color w:val="333333"/>
-          <w:shd w:val="clear" w:color="auto" w:fill="FFFFFF"/>
-        </w:rPr>
-        <w:t>학습시켜놓은</w:t>
-      </w:r>
-      <w:proofErr w:type="spellEnd"/>
-      <w:r>
-        <w:rPr>
-          <w:rStyle w:val="md-plain"/>
-          <w:rFonts w:ascii="맑은 고딕" w:eastAsia="맑은 고딕" w:hAnsi="맑은 고딕" w:cs="Helvetica" w:hint="eastAsia"/>
-          <w:color w:val="333333"/>
-          <w:shd w:val="clear" w:color="auto" w:fill="FFFFFF"/>
-        </w:rPr>
-        <w:t xml:space="preserve"> 인공지능이 이것이 그 단서와 부합한지 인식을 하고 게임을 진행합니다.</w:t>
+        <w:t xml:space="preserve">아까 말씀 드렸던 인공지능이 그 사진의 사물이 어떤 사물인지 인식하게 되고 </w:t>
+      </w:r>
+      <w:r>
+        <w:rPr>
+          <w:rStyle w:val="md-plain"/>
+          <w:rFonts w:ascii="맑은 고딕" w:eastAsia="맑은 고딕" w:hAnsi="맑은 고딕" w:cs="Helvetica" w:hint="eastAsia"/>
+          <w:color w:val="333333"/>
+          <w:shd w:val="clear" w:color="auto" w:fill="FFFFFF"/>
+        </w:rPr>
+        <w:t xml:space="preserve">이것이 그 단서와 부합한지 </w:t>
+      </w:r>
+      <w:r>
+        <w:rPr>
+          <w:rStyle w:val="md-plain"/>
+          <w:rFonts w:ascii="맑은 고딕" w:eastAsia="맑은 고딕" w:hAnsi="맑은 고딕" w:cs="Helvetica" w:hint="eastAsia"/>
+          <w:color w:val="333333"/>
+          <w:shd w:val="clear" w:color="auto" w:fill="FFFFFF"/>
+        </w:rPr>
+        <w:t>판별을 하며</w:t>
+      </w:r>
+      <w:r>
+        <w:rPr>
+          <w:rStyle w:val="md-plain"/>
+          <w:rFonts w:ascii="맑은 고딕" w:eastAsia="맑은 고딕" w:hAnsi="맑은 고딕" w:cs="Helvetica" w:hint="eastAsia"/>
+          <w:color w:val="333333"/>
+          <w:shd w:val="clear" w:color="auto" w:fill="FFFFFF"/>
+        </w:rPr>
+        <w:t xml:space="preserve"> 게임을 진행합니다.</w:t>
       </w:r>
       <w:r>
         <w:rPr>
@@ -1604,6 +1979,24 @@
         </w:rPr>
         <w:t xml:space="preserve">지금까지 모아두었던 단서들을 사용하여 진짜 범인을 잡을 수도, </w:t>
       </w:r>
+      <w:r>
+        <w:rPr>
+          <w:rStyle w:val="md-plain"/>
+          <w:rFonts w:ascii="맑은 고딕" w:eastAsia="맑은 고딕" w:hAnsi="맑은 고딕" w:cs="Helvetica" w:hint="eastAsia"/>
+          <w:color w:val="333333"/>
+          <w:shd w:val="clear" w:color="auto" w:fill="FFFFFF"/>
+        </w:rPr>
+        <w:t>증거 불충분이 될 수도,</w:t>
+      </w:r>
+      <w:r>
+        <w:rPr>
+          <w:rStyle w:val="md-plain"/>
+          <w:rFonts w:ascii="맑은 고딕" w:eastAsia="맑은 고딕" w:hAnsi="맑은 고딕" w:cs="Helvetica"/>
+          <w:color w:val="333333"/>
+          <w:shd w:val="clear" w:color="auto" w:fill="FFFFFF"/>
+        </w:rPr>
+        <w:t xml:space="preserve"> </w:t>
+      </w:r>
       <w:proofErr w:type="spellStart"/>
       <w:r>
         <w:rPr>
@@ -1662,6 +2055,8 @@
         </w:rPr>
         <w:t xml:space="preserve"> 있기 때문에 플레이어는 적합한 단서를 찾기 위해 노력하거나 혹은 원하는 결말을 보기 위해 원하는 </w:t>
       </w:r>
+      <w:bookmarkStart w:id="0" w:name="_GoBack"/>
+      <w:bookmarkEnd w:id="0"/>
       <w:proofErr w:type="spellStart"/>
       <w:r>
         <w:rPr>
@@ -2114,7 +2509,17 @@
           <w:color w:val="333333"/>
           <w:shd w:val="clear" w:color="auto" w:fill="FFFFFF"/>
         </w:rPr>
-        <w:t xml:space="preserve">개발이 완료되면 </w:t>
+        <w:t xml:space="preserve">개발이 </w:t>
+      </w:r>
+      <w:r>
+        <w:rPr>
+          <w:rStyle w:val="md-plain"/>
+          <w:rFonts w:ascii="맑은 고딕" w:eastAsia="맑은 고딕" w:hAnsi="맑은 고딕" w:cs="Helvetica" w:hint="eastAsia"/>
+          <w:color w:val="333333"/>
+          <w:shd w:val="clear" w:color="auto" w:fill="FFFFFF"/>
+        </w:rPr>
+        <w:lastRenderedPageBreak/>
+        <w:t xml:space="preserve">완료되면 </w:t>
       </w:r>
       <w:proofErr w:type="spellStart"/>
       <w:r>
@@ -2294,17 +2699,7 @@
           <w:color w:val="333333"/>
           <w:shd w:val="clear" w:color="auto" w:fill="FFFFFF"/>
         </w:rPr>
-        <w:t xml:space="preserve">콘텐츠가 큰 비중을 차지하는 </w:t>
-      </w:r>
-      <w:r>
-        <w:rPr>
-          <w:rStyle w:val="md-plain"/>
-          <w:rFonts w:ascii="맑은 고딕" w:eastAsia="맑은 고딕" w:hAnsi="맑은 고딕" w:cs="Helvetica" w:hint="eastAsia"/>
-          <w:color w:val="333333"/>
-          <w:shd w:val="clear" w:color="auto" w:fill="FFFFFF"/>
-        </w:rPr>
-        <w:lastRenderedPageBreak/>
-        <w:t>게임이기 때문에 사물,</w:t>
+        <w:t>콘텐츠가 큰 비중을 차지하는 게임이기 때문에 사물,</w:t>
       </w:r>
       <w:r>
         <w:rPr>
@@ -2358,7 +2753,7 @@
         <w:spacing w:before="192" w:beforeAutospacing="0" w:after="192" w:afterAutospacing="0"/>
         <w:rPr>
           <w:rStyle w:val="md-plain"/>
-          <w:rFonts w:ascii="맑은 고딕" w:eastAsia="맑은 고딕" w:hAnsi="맑은 고딕" w:cs="Helvetica" w:hint="eastAsia"/>
+          <w:rFonts w:ascii="맑은 고딕" w:eastAsia="맑은 고딕" w:hAnsi="맑은 고딕" w:cs="Helvetica"/>
           <w:color w:val="333333"/>
           <w:shd w:val="clear" w:color="auto" w:fill="FFFFFF"/>
         </w:rPr>
@@ -2416,8 +2811,6 @@
           <w:shd w:val="clear" w:color="auto" w:fill="FFFFFF"/>
         </w:rPr>
       </w:pPr>
-      <w:bookmarkStart w:id="0" w:name="_GoBack"/>
-      <w:bookmarkEnd w:id="0"/>
       <w:proofErr w:type="spellStart"/>
       <w:r>
         <w:rPr>
@@ -2576,7 +2969,7 @@
         <w:pStyle w:val="md-end-block"/>
         <w:spacing w:before="192" w:beforeAutospacing="0" w:after="192" w:afterAutospacing="0"/>
         <w:rPr>
-          <w:rFonts w:ascii="맑은 고딕" w:eastAsia="맑은 고딕" w:hAnsi="맑은 고딕" w:cs="Helvetica" w:hint="eastAsia"/>
+          <w:rFonts w:ascii="맑은 고딕" w:eastAsia="맑은 고딕" w:hAnsi="맑은 고딕" w:cs="Helvetica"/>
           <w:color w:val="333333"/>
           <w:shd w:val="clear" w:color="auto" w:fill="FFFFFF"/>
         </w:rPr>

</xml_diff>